<commit_message>
finished first two functions of hw5
</commit_message>
<xml_diff>
--- a/hw5/homework5.docx
+++ b/hw5/homework5.docx
@@ -237,39 +237,48 @@
     <w:p>
       <w:pPr>
         <w:pStyle w:val="LO-normal"/>
-      </w:pPr>
-    </w:p>
-    <w:p>
-      <w:pPr>
-        <w:pStyle w:val="LO-normal"/>
-        <w:rPr>
-          <w:i/>
-        </w:rPr>
-      </w:pPr>
-      <w:r>
-        <w:rPr>
-          <w:i/>
-        </w:rPr>
-        <w:t>(optional) Failed tests:</w:t>
-      </w:r>
-    </w:p>
-    <w:p>
-      <w:pPr>
-        <w:pStyle w:val="LO-normal"/>
-      </w:pPr>
-    </w:p>
-    <w:p>
-      <w:pPr>
-        <w:pStyle w:val="LO-normal"/>
-      </w:pPr>
-      <w:r>
-        <w:t>List what failed and why it was meant to fail</w:t>
-      </w:r>
-    </w:p>
-    <w:p>
-      <w:pPr>
-        <w:pStyle w:val="LO-normal"/>
-      </w:pPr>
+        <w:numPr>
+          <w:ilvl w:val="0"/>
+          <w:numId w:val="6"/>
+        </w:numPr>
+      </w:pPr>
+      <w:r>
+        <w:t xml:space="preserve">The possible failures are caused by passing something other than a string into ‘filename’ or by passing in a filename that does not exist. </w:t>
+      </w:r>
+      <w:r>
+        <w:t>The first thing that I changed was to check the type of the input ‘filename.’ If the input is not a string</w:t>
+      </w:r>
+      <w:r>
+        <w:t>, like in ‘</w:t>
+      </w:r>
+      <w:proofErr w:type="spellStart"/>
+      <w:r>
+        <w:t>test_openFile_int</w:t>
+      </w:r>
+      <w:proofErr w:type="spellEnd"/>
+      <w:r>
+        <w:t>,’</w:t>
+      </w:r>
+      <w:r>
+        <w:t xml:space="preserve"> then </w:t>
+      </w:r>
+      <w:r>
+        <w:t xml:space="preserve">it will print an error message and </w:t>
+      </w:r>
+      <w:r>
+        <w:t xml:space="preserve">return. The other change I made was to put the open(filename) command inside a try/except block. </w:t>
+      </w:r>
+      <w:r>
+        <w:t>If ‘filename’ references a file that does not exist like in ‘</w:t>
+      </w:r>
+      <w:proofErr w:type="spellStart"/>
+      <w:r>
+        <w:t>test_openFile_wrong_name</w:t>
+      </w:r>
+      <w:proofErr w:type="spellEnd"/>
+      <w:r>
+        <w:t>,’ it will just print an error message.</w:t>
+      </w:r>
     </w:p>
     <w:p>
       <w:pPr>
@@ -282,7 +291,7 @@
         <w:t xml:space="preserve">Tests passed: </w:t>
       </w:r>
       <w:r>
-        <w:t>&lt;number&gt;</w:t>
+        <w:t>3</w:t>
       </w:r>
     </w:p>
     <w:p>
@@ -296,927 +305,63 @@
         <w:t xml:space="preserve">Tests failed: </w:t>
       </w:r>
       <w:r>
-        <w:t>&lt;number&gt;</w:t>
-      </w:r>
-    </w:p>
-    <w:p>
-      <w:pPr>
-        <w:pStyle w:val="LO-normal"/>
-      </w:pPr>
-    </w:p>
-    <w:p>
-      <w:pPr>
-        <w:pStyle w:val="LO-normal"/>
-      </w:pPr>
-      <w:r>
-        <w:rPr>
-          <w:b/>
-        </w:rPr>
-        <w:t>Function Name:</w:t>
-      </w:r>
-      <w:r>
-        <w:t xml:space="preserve"> &lt;function name&gt;</w:t>
-      </w:r>
-    </w:p>
-    <w:p>
-      <w:pPr>
-        <w:pStyle w:val="LO-normal"/>
-      </w:pPr>
-      <w:r>
-        <w:rPr>
-          <w:b/>
-        </w:rPr>
-        <w:t>Number of tests:</w:t>
-      </w:r>
-      <w:r>
-        <w:t xml:space="preserve"> &lt;number of tests&gt;</w:t>
-      </w:r>
-    </w:p>
-    <w:p>
-      <w:pPr>
-        <w:pStyle w:val="LO-normal"/>
-      </w:pPr>
-    </w:p>
-    <w:p>
-      <w:pPr>
-        <w:pStyle w:val="LO-normal"/>
-        <w:rPr>
-          <w:b/>
-        </w:rPr>
-      </w:pPr>
-      <w:r>
-        <w:rPr>
-          <w:b/>
-        </w:rPr>
-        <w:t>Items to test:</w:t>
-      </w:r>
-    </w:p>
-    <w:p>
-      <w:pPr>
-        <w:pStyle w:val="LO-normal"/>
-        <w:numPr>
-          <w:ilvl w:val="0"/>
-          <w:numId w:val="5"/>
-        </w:numPr>
-      </w:pPr>
-      <w:r>
-        <w:t>Item 1</w:t>
-      </w:r>
-    </w:p>
-    <w:p>
-      <w:pPr>
-        <w:pStyle w:val="LO-normal"/>
-        <w:numPr>
-          <w:ilvl w:val="0"/>
-          <w:numId w:val="5"/>
-        </w:numPr>
-      </w:pPr>
-      <w:r>
-        <w:t>Item 2</w:t>
-      </w:r>
-    </w:p>
-    <w:p>
-      <w:pPr>
-        <w:pStyle w:val="LO-normal"/>
-        <w:numPr>
-          <w:ilvl w:val="0"/>
-          <w:numId w:val="5"/>
-        </w:numPr>
-      </w:pPr>
-      <w:r>
-        <w:t>Item 3</w:t>
-      </w:r>
-    </w:p>
-    <w:p>
-      <w:pPr>
-        <w:pStyle w:val="LO-normal"/>
-      </w:pPr>
-    </w:p>
-    <w:p>
-      <w:pPr>
-        <w:pStyle w:val="LO-normal"/>
-        <w:rPr>
-          <w:b/>
-        </w:rPr>
-      </w:pPr>
-      <w:r>
-        <w:rPr>
-          <w:b/>
-        </w:rPr>
-        <w:t>Inputs used for testing:</w:t>
-      </w:r>
-    </w:p>
-    <w:p>
-      <w:pPr>
-        <w:pStyle w:val="LO-normal"/>
-        <w:numPr>
-          <w:ilvl w:val="0"/>
-          <w:numId w:val="4"/>
-        </w:numPr>
-      </w:pPr>
-      <w:r>
-        <w:t>Input 1, input 2</w:t>
-      </w:r>
-    </w:p>
-    <w:p>
-      <w:pPr>
-        <w:pStyle w:val="LO-normal"/>
-        <w:numPr>
-          <w:ilvl w:val="0"/>
-          <w:numId w:val="4"/>
-        </w:numPr>
-      </w:pPr>
-      <w:r>
-        <w:t>…</w:t>
-      </w:r>
-    </w:p>
-    <w:p>
-      <w:pPr>
-        <w:pStyle w:val="LO-normal"/>
-      </w:pPr>
-    </w:p>
-    <w:p>
-      <w:pPr>
-        <w:pStyle w:val="LO-normal"/>
-        <w:rPr>
-          <w:b/>
-        </w:rPr>
-      </w:pPr>
-      <w:r>
-        <w:rPr>
-          <w:b/>
-        </w:rPr>
-        <w:lastRenderedPageBreak/>
-        <w:t xml:space="preserve">Corrections made: </w:t>
-      </w:r>
-    </w:p>
-    <w:p>
-      <w:pPr>
-        <w:pStyle w:val="LO-normal"/>
-      </w:pPr>
-    </w:p>
-    <w:p>
-      <w:pPr>
-        <w:pStyle w:val="LO-normal"/>
-      </w:pPr>
-      <w:r>
-        <w:t>In paragraph form, discuss what changes were made to the function and discuss why they were made. Reference specific tests from the “items to test” section to list what failed previously and how these changes prevented failures.</w:t>
-      </w:r>
-    </w:p>
-    <w:p>
-      <w:pPr>
-        <w:pStyle w:val="LO-normal"/>
-      </w:pPr>
-    </w:p>
-    <w:p>
-      <w:pPr>
-        <w:pStyle w:val="LO-normal"/>
-        <w:rPr>
-          <w:i/>
-        </w:rPr>
-      </w:pPr>
-      <w:r>
-        <w:rPr>
-          <w:i/>
-        </w:rPr>
-        <w:t>(optional) Failed tests:</w:t>
-      </w:r>
-    </w:p>
-    <w:p>
-      <w:pPr>
-        <w:pStyle w:val="LO-normal"/>
-      </w:pPr>
-    </w:p>
-    <w:p>
-      <w:pPr>
-        <w:pStyle w:val="LO-normal"/>
-      </w:pPr>
-      <w:r>
-        <w:t>List what failed and why it was meant to fail</w:t>
-      </w:r>
-    </w:p>
-    <w:p>
-      <w:pPr>
-        <w:pStyle w:val="LO-normal"/>
-      </w:pPr>
-    </w:p>
-    <w:p>
-      <w:pPr>
-        <w:pStyle w:val="LO-normal"/>
-      </w:pPr>
-      <w:r>
-        <w:rPr>
-          <w:b/>
-        </w:rPr>
-        <w:t xml:space="preserve">Tests passed: </w:t>
-      </w:r>
-      <w:r>
-        <w:t>&lt;number&gt;</w:t>
-      </w:r>
-    </w:p>
-    <w:p>
-      <w:pPr>
-        <w:pStyle w:val="LO-normal"/>
-      </w:pPr>
-      <w:r>
-        <w:rPr>
-          <w:b/>
-        </w:rPr>
-        <w:t xml:space="preserve">Tests failed: </w:t>
-      </w:r>
-      <w:r>
-        <w:t>&lt;number&gt;</w:t>
-      </w:r>
-    </w:p>
-    <w:p>
-      <w:pPr>
-        <w:pStyle w:val="LO-normal"/>
-      </w:pPr>
-    </w:p>
-    <w:p>
-      <w:pPr>
-        <w:pStyle w:val="LO-normal"/>
-      </w:pPr>
-    </w:p>
-    <w:p>
-      <w:pPr>
-        <w:pStyle w:val="LO-normal"/>
-      </w:pPr>
-      <w:r>
-        <w:rPr>
-          <w:b/>
-        </w:rPr>
-        <w:t>Function Name:</w:t>
-      </w:r>
-      <w:r>
-        <w:t xml:space="preserve"> &lt;function name&gt;</w:t>
-      </w:r>
-    </w:p>
-    <w:p>
-      <w:pPr>
-        <w:pStyle w:val="LO-normal"/>
-      </w:pPr>
-      <w:r>
-        <w:rPr>
-          <w:b/>
-        </w:rPr>
-        <w:t>Number of tests:</w:t>
-      </w:r>
-      <w:r>
-        <w:t xml:space="preserve"> &lt;number of tests&gt;</w:t>
-      </w:r>
-    </w:p>
-    <w:p>
-      <w:pPr>
-        <w:pStyle w:val="LO-normal"/>
-      </w:pPr>
-    </w:p>
-    <w:p>
-      <w:pPr>
-        <w:pStyle w:val="LO-normal"/>
-        <w:rPr>
-          <w:b/>
-        </w:rPr>
-      </w:pPr>
-      <w:r>
-        <w:rPr>
-          <w:b/>
-        </w:rPr>
-        <w:t>Items to test:</w:t>
-      </w:r>
-    </w:p>
-    <w:p>
-      <w:pPr>
-        <w:pStyle w:val="LO-normal"/>
-        <w:numPr>
-          <w:ilvl w:val="0"/>
-          <w:numId w:val="5"/>
-        </w:numPr>
-      </w:pPr>
-      <w:r>
-        <w:t>Item 1</w:t>
-      </w:r>
-    </w:p>
-    <w:p>
-      <w:pPr>
-        <w:pStyle w:val="LO-normal"/>
-        <w:numPr>
-          <w:ilvl w:val="0"/>
-          <w:numId w:val="5"/>
-        </w:numPr>
-      </w:pPr>
-      <w:r>
-        <w:t>Item 2</w:t>
-      </w:r>
-    </w:p>
-    <w:p>
-      <w:pPr>
-        <w:pStyle w:val="LO-normal"/>
-        <w:numPr>
-          <w:ilvl w:val="0"/>
-          <w:numId w:val="5"/>
-        </w:numPr>
-      </w:pPr>
-      <w:r>
-        <w:t>Item 3</w:t>
-      </w:r>
-    </w:p>
-    <w:p>
-      <w:pPr>
-        <w:pStyle w:val="LO-normal"/>
-      </w:pPr>
-    </w:p>
-    <w:p>
-      <w:pPr>
-        <w:pStyle w:val="LO-normal"/>
-        <w:rPr>
-          <w:b/>
-        </w:rPr>
-      </w:pPr>
-      <w:r>
-        <w:rPr>
-          <w:b/>
-        </w:rPr>
-        <w:t>Inputs used for testing:</w:t>
-      </w:r>
-    </w:p>
-    <w:p>
-      <w:pPr>
-        <w:pStyle w:val="LO-normal"/>
-        <w:numPr>
-          <w:ilvl w:val="0"/>
-          <w:numId w:val="4"/>
-        </w:numPr>
-      </w:pPr>
-      <w:r>
-        <w:t>Input 1, input 2</w:t>
-      </w:r>
-    </w:p>
-    <w:p>
-      <w:pPr>
-        <w:pStyle w:val="LO-normal"/>
-        <w:numPr>
-          <w:ilvl w:val="0"/>
-          <w:numId w:val="4"/>
-        </w:numPr>
-      </w:pPr>
-      <w:r>
-        <w:t>…</w:t>
-      </w:r>
-    </w:p>
-    <w:p>
-      <w:pPr>
-        <w:pStyle w:val="LO-normal"/>
-      </w:pPr>
-    </w:p>
-    <w:p>
-      <w:pPr>
-        <w:pStyle w:val="LO-normal"/>
-        <w:rPr>
-          <w:b/>
-        </w:rPr>
-      </w:pPr>
-      <w:r>
-        <w:rPr>
-          <w:b/>
-        </w:rPr>
-        <w:t xml:space="preserve">Corrections made: </w:t>
-      </w:r>
-    </w:p>
-    <w:p>
-      <w:pPr>
-        <w:pStyle w:val="LO-normal"/>
-      </w:pPr>
-    </w:p>
-    <w:p>
-      <w:pPr>
-        <w:pStyle w:val="LO-normal"/>
-      </w:pPr>
-      <w:r>
-        <w:t>In paragraph form, discuss what changes were made to the function and discuss why they were made. Reference specific tests from the “items to test” section to list what failed previously and how these changes prevented failures.</w:t>
-      </w:r>
-    </w:p>
-    <w:p>
-      <w:pPr>
-        <w:pStyle w:val="LO-normal"/>
-      </w:pPr>
-    </w:p>
-    <w:p>
-      <w:pPr>
-        <w:pStyle w:val="LO-normal"/>
-        <w:rPr>
-          <w:i/>
-        </w:rPr>
-      </w:pPr>
-      <w:r>
-        <w:rPr>
-          <w:i/>
-        </w:rPr>
-        <w:t>(optional) Failed tests:</w:t>
-      </w:r>
-    </w:p>
-    <w:p>
-      <w:pPr>
-        <w:pStyle w:val="LO-normal"/>
-      </w:pPr>
-    </w:p>
-    <w:p>
-      <w:pPr>
-        <w:pStyle w:val="LO-normal"/>
-      </w:pPr>
-      <w:r>
-        <w:t>List what failed and why it was meant to fail</w:t>
-      </w:r>
-    </w:p>
-    <w:p>
-      <w:pPr>
-        <w:pStyle w:val="LO-normal"/>
-      </w:pPr>
-    </w:p>
-    <w:p>
-      <w:pPr>
-        <w:pStyle w:val="LO-normal"/>
-      </w:pPr>
-      <w:r>
-        <w:rPr>
-          <w:b/>
-        </w:rPr>
-        <w:t xml:space="preserve">Tests passed: </w:t>
-      </w:r>
-      <w:r>
-        <w:t>&lt;number&gt;</w:t>
-      </w:r>
-    </w:p>
-    <w:p>
-      <w:pPr>
-        <w:pStyle w:val="LO-normal"/>
-      </w:pPr>
-      <w:r>
-        <w:rPr>
-          <w:b/>
-        </w:rPr>
-        <w:t xml:space="preserve">Tests failed: </w:t>
-      </w:r>
-      <w:r>
-        <w:t>&lt;number&gt;</w:t>
-      </w:r>
-    </w:p>
-    <w:p>
-      <w:pPr>
-        <w:pStyle w:val="LO-normal"/>
-      </w:pPr>
-      <w:r>
-        <w:rPr>
-          <w:b/>
-        </w:rPr>
-        <w:t>Function Name:</w:t>
-      </w:r>
-      <w:r>
-        <w:t xml:space="preserve"> &lt;function name&gt;</w:t>
-      </w:r>
-    </w:p>
-    <w:p>
-      <w:pPr>
-        <w:pStyle w:val="LO-normal"/>
-      </w:pPr>
-      <w:r>
-        <w:rPr>
-          <w:b/>
-        </w:rPr>
-        <w:t>Number of tests:</w:t>
-      </w:r>
-      <w:r>
-        <w:t xml:space="preserve"> &lt;number of tests&gt;</w:t>
-      </w:r>
-    </w:p>
-    <w:p>
-      <w:pPr>
-        <w:pStyle w:val="LO-normal"/>
-      </w:pPr>
-    </w:p>
-    <w:p>
-      <w:pPr>
-        <w:pStyle w:val="LO-normal"/>
-        <w:rPr>
-          <w:b/>
-        </w:rPr>
-      </w:pPr>
-      <w:r>
-        <w:rPr>
-          <w:b/>
-        </w:rPr>
-        <w:t>Items to test:</w:t>
-      </w:r>
-    </w:p>
-    <w:p>
-      <w:pPr>
-        <w:pStyle w:val="LO-normal"/>
-        <w:numPr>
-          <w:ilvl w:val="0"/>
-          <w:numId w:val="5"/>
-        </w:numPr>
-      </w:pPr>
-      <w:r>
-        <w:t>Item 1</w:t>
-      </w:r>
-    </w:p>
-    <w:p>
-      <w:pPr>
-        <w:pStyle w:val="LO-normal"/>
-        <w:numPr>
-          <w:ilvl w:val="0"/>
-          <w:numId w:val="5"/>
-        </w:numPr>
-      </w:pPr>
-      <w:r>
-        <w:t>Item 2</w:t>
-      </w:r>
-    </w:p>
-    <w:p>
-      <w:pPr>
-        <w:pStyle w:val="LO-normal"/>
-        <w:numPr>
-          <w:ilvl w:val="0"/>
-          <w:numId w:val="5"/>
-        </w:numPr>
-      </w:pPr>
-      <w:r>
-        <w:lastRenderedPageBreak/>
-        <w:t>Item 3</w:t>
-      </w:r>
-    </w:p>
-    <w:p>
-      <w:pPr>
-        <w:pStyle w:val="LO-normal"/>
-      </w:pPr>
-    </w:p>
-    <w:p>
-      <w:pPr>
-        <w:pStyle w:val="LO-normal"/>
-        <w:rPr>
-          <w:b/>
-        </w:rPr>
-      </w:pPr>
-      <w:r>
-        <w:rPr>
-          <w:b/>
-        </w:rPr>
-        <w:t>Inputs used for testing:</w:t>
-      </w:r>
-    </w:p>
-    <w:p>
-      <w:pPr>
-        <w:pStyle w:val="LO-normal"/>
-        <w:numPr>
-          <w:ilvl w:val="0"/>
-          <w:numId w:val="4"/>
-        </w:numPr>
-      </w:pPr>
-      <w:r>
-        <w:t>Input 1, input 2</w:t>
-      </w:r>
-    </w:p>
-    <w:p>
-      <w:pPr>
-        <w:pStyle w:val="LO-normal"/>
-        <w:numPr>
-          <w:ilvl w:val="0"/>
-          <w:numId w:val="4"/>
-        </w:numPr>
-      </w:pPr>
-      <w:r>
-        <w:t>…</w:t>
-      </w:r>
-    </w:p>
-    <w:p>
-      <w:pPr>
-        <w:pStyle w:val="LO-normal"/>
-      </w:pPr>
-    </w:p>
-    <w:p>
-      <w:pPr>
-        <w:pStyle w:val="LO-normal"/>
-        <w:rPr>
-          <w:b/>
-        </w:rPr>
-      </w:pPr>
-      <w:r>
-        <w:rPr>
-          <w:b/>
-        </w:rPr>
-        <w:t xml:space="preserve">Corrections made: </w:t>
-      </w:r>
-    </w:p>
-    <w:p>
-      <w:pPr>
-        <w:pStyle w:val="LO-normal"/>
-      </w:pPr>
-    </w:p>
-    <w:p>
-      <w:pPr>
-        <w:pStyle w:val="LO-normal"/>
-      </w:pPr>
-      <w:r>
-        <w:t>In paragraph form, discuss what changes were made to the function and discuss why they were made. Reference specific tests from the “items to test” section to list what failed previously and how these changes prevented failures.</w:t>
-      </w:r>
-    </w:p>
-    <w:p>
-      <w:pPr>
-        <w:pStyle w:val="LO-normal"/>
-      </w:pPr>
-    </w:p>
-    <w:p>
-      <w:pPr>
-        <w:pStyle w:val="LO-normal"/>
-        <w:rPr>
-          <w:i/>
-        </w:rPr>
-      </w:pPr>
-      <w:r>
-        <w:rPr>
-          <w:i/>
-        </w:rPr>
-        <w:t>(optional) Failed tests:</w:t>
-      </w:r>
-    </w:p>
-    <w:p>
-      <w:pPr>
-        <w:pStyle w:val="LO-normal"/>
-      </w:pPr>
-    </w:p>
-    <w:p>
-      <w:pPr>
-        <w:pStyle w:val="LO-normal"/>
-      </w:pPr>
-      <w:r>
-        <w:t>List what failed and why it was meant to fail</w:t>
-      </w:r>
-    </w:p>
-    <w:p>
-      <w:pPr>
-        <w:pStyle w:val="LO-normal"/>
-      </w:pPr>
-    </w:p>
-    <w:p>
-      <w:pPr>
-        <w:pStyle w:val="LO-normal"/>
-      </w:pPr>
-      <w:r>
-        <w:rPr>
-          <w:b/>
-        </w:rPr>
-        <w:t xml:space="preserve">Tests passed: </w:t>
-      </w:r>
-      <w:r>
-        <w:t>&lt;number&gt;</w:t>
-      </w:r>
-    </w:p>
-    <w:p>
-      <w:pPr>
-        <w:pStyle w:val="LO-normal"/>
-      </w:pPr>
-      <w:r>
-        <w:rPr>
-          <w:b/>
-        </w:rPr>
-        <w:t xml:space="preserve">Tests failed: </w:t>
-      </w:r>
-      <w:r>
-        <w:t>&lt;number&gt;</w:t>
-      </w:r>
-    </w:p>
-    <w:p>
-      <w:pPr>
-        <w:pStyle w:val="LO-normal"/>
-      </w:pPr>
-    </w:p>
-    <w:p>
-      <w:pPr>
-        <w:pStyle w:val="LO-normal"/>
-      </w:pPr>
-    </w:p>
-    <w:p>
-      <w:pPr>
-        <w:pStyle w:val="LO-normal"/>
-      </w:pPr>
-      <w:r>
-        <w:rPr>
-          <w:b/>
-        </w:rPr>
-        <w:t>Function Name:</w:t>
-      </w:r>
-      <w:r>
-        <w:t xml:space="preserve"> &lt;function name&gt;</w:t>
-      </w:r>
-    </w:p>
-    <w:p>
-      <w:pPr>
-        <w:pStyle w:val="LO-normal"/>
-      </w:pPr>
-      <w:r>
-        <w:rPr>
-          <w:b/>
-        </w:rPr>
-        <w:t>Number of tests:</w:t>
-      </w:r>
-      <w:r>
-        <w:t xml:space="preserve"> &lt;number of tests&gt;</w:t>
-      </w:r>
-    </w:p>
-    <w:p>
-      <w:pPr>
-        <w:pStyle w:val="LO-normal"/>
-      </w:pPr>
-    </w:p>
-    <w:p>
-      <w:pPr>
-        <w:pStyle w:val="LO-normal"/>
-        <w:rPr>
-          <w:b/>
-        </w:rPr>
-      </w:pPr>
-      <w:r>
-        <w:rPr>
-          <w:b/>
-        </w:rPr>
-        <w:t>Items to test:</w:t>
-      </w:r>
-    </w:p>
-    <w:p>
-      <w:pPr>
-        <w:pStyle w:val="LO-normal"/>
-        <w:numPr>
-          <w:ilvl w:val="0"/>
-          <w:numId w:val="5"/>
-        </w:numPr>
-      </w:pPr>
-      <w:r>
-        <w:t>Item 1</w:t>
-      </w:r>
-    </w:p>
-    <w:p>
-      <w:pPr>
-        <w:pStyle w:val="LO-normal"/>
-        <w:numPr>
-          <w:ilvl w:val="0"/>
-          <w:numId w:val="5"/>
-        </w:numPr>
-      </w:pPr>
-      <w:r>
-        <w:t>Item 2</w:t>
-      </w:r>
-    </w:p>
-    <w:p>
-      <w:pPr>
-        <w:pStyle w:val="LO-normal"/>
-        <w:numPr>
-          <w:ilvl w:val="0"/>
-          <w:numId w:val="5"/>
-        </w:numPr>
-      </w:pPr>
-      <w:r>
-        <w:t>Item 3</w:t>
-      </w:r>
-    </w:p>
-    <w:p>
-      <w:pPr>
-        <w:pStyle w:val="LO-normal"/>
-      </w:pPr>
-    </w:p>
-    <w:p>
-      <w:pPr>
-        <w:pStyle w:val="LO-normal"/>
-        <w:rPr>
-          <w:b/>
-        </w:rPr>
-      </w:pPr>
-      <w:r>
-        <w:rPr>
-          <w:b/>
-        </w:rPr>
-        <w:t>Inputs used for testing:</w:t>
-      </w:r>
-    </w:p>
-    <w:p>
-      <w:pPr>
-        <w:pStyle w:val="LO-normal"/>
-        <w:numPr>
-          <w:ilvl w:val="0"/>
-          <w:numId w:val="4"/>
-        </w:numPr>
-      </w:pPr>
-      <w:r>
-        <w:t>Input 1, input 2</w:t>
-      </w:r>
-    </w:p>
-    <w:p>
-      <w:pPr>
-        <w:pStyle w:val="LO-normal"/>
-        <w:numPr>
-          <w:ilvl w:val="0"/>
-          <w:numId w:val="4"/>
-        </w:numPr>
-      </w:pPr>
-      <w:r>
-        <w:t>…</w:t>
-      </w:r>
-    </w:p>
-    <w:p>
-      <w:pPr>
-        <w:pStyle w:val="LO-normal"/>
-      </w:pPr>
-    </w:p>
-    <w:p>
-      <w:pPr>
-        <w:pStyle w:val="LO-normal"/>
-        <w:rPr>
-          <w:b/>
-        </w:rPr>
-      </w:pPr>
-      <w:r>
-        <w:rPr>
-          <w:b/>
-        </w:rPr>
-        <w:t xml:space="preserve">Corrections made: </w:t>
-      </w:r>
-    </w:p>
-    <w:p>
-      <w:pPr>
-        <w:pStyle w:val="LO-normal"/>
-      </w:pPr>
-    </w:p>
-    <w:p>
-      <w:pPr>
-        <w:pStyle w:val="LO-normal"/>
-      </w:pPr>
-      <w:r>
-        <w:t>In paragraph form, discuss what changes were made to the function and discuss why they were made. Reference specific tests from the “items to test” section to list what failed previously and how these changes prevented failures.</w:t>
-      </w:r>
-    </w:p>
-    <w:p>
-      <w:pPr>
-        <w:pStyle w:val="LO-normal"/>
-      </w:pPr>
-    </w:p>
-    <w:p>
-      <w:pPr>
-        <w:pStyle w:val="LO-normal"/>
-        <w:rPr>
-          <w:i/>
-        </w:rPr>
-      </w:pPr>
-      <w:r>
-        <w:rPr>
-          <w:i/>
-        </w:rPr>
-        <w:t>(optional) Failed tests:</w:t>
-      </w:r>
-    </w:p>
-    <w:p>
-      <w:pPr>
-        <w:pStyle w:val="LO-normal"/>
-      </w:pPr>
-    </w:p>
-    <w:p>
-      <w:pPr>
-        <w:pStyle w:val="LO-normal"/>
-      </w:pPr>
-      <w:r>
-        <w:t>List what failed and why it was meant to fail</w:t>
-      </w:r>
-    </w:p>
-    <w:p>
-      <w:pPr>
-        <w:pStyle w:val="LO-normal"/>
-      </w:pPr>
-    </w:p>
-    <w:p>
-      <w:pPr>
-        <w:pStyle w:val="LO-normal"/>
-      </w:pPr>
-      <w:r>
-        <w:rPr>
-          <w:b/>
-        </w:rPr>
-        <w:t xml:space="preserve">Tests passed: </w:t>
-      </w:r>
-      <w:r>
-        <w:t>&lt;number&gt;</w:t>
-      </w:r>
-    </w:p>
-    <w:p>
-      <w:pPr>
-        <w:pStyle w:val="LO-normal"/>
-      </w:pPr>
-      <w:r>
-        <w:rPr>
-          <w:b/>
-        </w:rPr>
-        <w:t xml:space="preserve">Tests failed: </w:t>
-      </w:r>
-      <w:r>
-        <w:t>&lt;number&gt;</w:t>
-      </w:r>
+        <w:t>0</w:t>
+      </w:r>
+    </w:p>
+    <w:p>
+      <w:pPr>
+        <w:pStyle w:val="LO-normal"/>
+      </w:pPr>
+    </w:p>
+    <w:p>
+      <w:pPr>
+        <w:pStyle w:val="LO-normal"/>
+      </w:pPr>
+    </w:p>
+    <w:p>
+      <w:pPr>
+        <w:pStyle w:val="LO-normal"/>
+      </w:pPr>
+    </w:p>
+    <w:p>
+      <w:pPr>
+        <w:pStyle w:val="LO-normal"/>
+      </w:pPr>
+    </w:p>
+    <w:p>
+      <w:pPr>
+        <w:pStyle w:val="LO-normal"/>
+      </w:pPr>
+    </w:p>
+    <w:p>
+      <w:pPr>
+        <w:pStyle w:val="LO-normal"/>
+      </w:pPr>
+    </w:p>
+    <w:p>
+      <w:pPr>
+        <w:pStyle w:val="LO-normal"/>
+      </w:pPr>
+    </w:p>
+    <w:p>
+      <w:pPr>
+        <w:pStyle w:val="LO-normal"/>
+      </w:pPr>
+    </w:p>
+    <w:p>
+      <w:pPr>
+        <w:pStyle w:val="LO-normal"/>
+      </w:pPr>
+    </w:p>
+    <w:p>
+      <w:pPr>
+        <w:pStyle w:val="LO-normal"/>
+      </w:pPr>
+    </w:p>
+    <w:p>
+      <w:pPr>
+        <w:pStyle w:val="LO-normal"/>
+      </w:pPr>
     </w:p>
     <w:p>
       <w:pPr>
@@ -1230,7 +375,10 @@
         <w:t>Function Name:</w:t>
       </w:r>
       <w:r>
-        <w:t xml:space="preserve"> &lt;function name&gt;</w:t>
+        <w:t xml:space="preserve"> </w:t>
+      </w:r>
+      <w:r>
+        <w:t>numbers</w:t>
       </w:r>
     </w:p>
     <w:p>
@@ -1244,6 +392,389 @@
         <w:t>Number of tests:</w:t>
       </w:r>
       <w:r>
+        <w:t xml:space="preserve"> </w:t>
+      </w:r>
+      <w:r>
+        <w:t>4</w:t>
+      </w:r>
+    </w:p>
+    <w:p>
+      <w:pPr>
+        <w:pStyle w:val="LO-normal"/>
+      </w:pPr>
+    </w:p>
+    <w:p>
+      <w:pPr>
+        <w:pStyle w:val="LO-normal"/>
+        <w:rPr>
+          <w:b/>
+        </w:rPr>
+      </w:pPr>
+      <w:r>
+        <w:rPr>
+          <w:b/>
+        </w:rPr>
+        <w:t>Items to test:</w:t>
+      </w:r>
+    </w:p>
+    <w:p>
+      <w:pPr>
+        <w:pStyle w:val="LO-normal"/>
+        <w:numPr>
+          <w:ilvl w:val="0"/>
+          <w:numId w:val="5"/>
+        </w:numPr>
+      </w:pPr>
+      <w:r>
+        <w:t>Two integers</w:t>
+      </w:r>
+    </w:p>
+    <w:p>
+      <w:pPr>
+        <w:pStyle w:val="LO-normal"/>
+        <w:numPr>
+          <w:ilvl w:val="0"/>
+          <w:numId w:val="5"/>
+        </w:numPr>
+      </w:pPr>
+      <w:r>
+        <w:t>Two floats</w:t>
+      </w:r>
+    </w:p>
+    <w:p>
+      <w:pPr>
+        <w:pStyle w:val="LO-normal"/>
+        <w:numPr>
+          <w:ilvl w:val="0"/>
+          <w:numId w:val="5"/>
+        </w:numPr>
+      </w:pPr>
+      <w:r>
+        <w:t>Divide by zero</w:t>
+      </w:r>
+    </w:p>
+    <w:p>
+      <w:pPr>
+        <w:pStyle w:val="LO-normal"/>
+        <w:numPr>
+          <w:ilvl w:val="0"/>
+          <w:numId w:val="5"/>
+        </w:numPr>
+      </w:pPr>
+      <w:r>
+        <w:t>Wrong datatypes</w:t>
+      </w:r>
+    </w:p>
+    <w:p>
+      <w:pPr>
+        <w:pStyle w:val="LO-normal"/>
+      </w:pPr>
+    </w:p>
+    <w:p>
+      <w:pPr>
+        <w:pStyle w:val="LO-normal"/>
+        <w:rPr>
+          <w:b/>
+        </w:rPr>
+      </w:pPr>
+      <w:r>
+        <w:rPr>
+          <w:b/>
+        </w:rPr>
+        <w:t>Inputs used for testing:</w:t>
+      </w:r>
+    </w:p>
+    <w:p>
+      <w:pPr>
+        <w:pStyle w:val="LO-normal"/>
+        <w:numPr>
+          <w:ilvl w:val="0"/>
+          <w:numId w:val="4"/>
+        </w:numPr>
+      </w:pPr>
+      <w:r>
+        <w:t>8, 4</w:t>
+      </w:r>
+    </w:p>
+    <w:p>
+      <w:pPr>
+        <w:pStyle w:val="LO-normal"/>
+        <w:numPr>
+          <w:ilvl w:val="0"/>
+          <w:numId w:val="4"/>
+        </w:numPr>
+      </w:pPr>
+      <w:r>
+        <w:t>2.2, 1.1</w:t>
+      </w:r>
+    </w:p>
+    <w:p>
+      <w:pPr>
+        <w:pStyle w:val="LO-normal"/>
+        <w:numPr>
+          <w:ilvl w:val="0"/>
+          <w:numId w:val="4"/>
+        </w:numPr>
+      </w:pPr>
+      <w:r>
+        <w:t>2, 0</w:t>
+      </w:r>
+    </w:p>
+    <w:p>
+      <w:pPr>
+        <w:pStyle w:val="LO-normal"/>
+        <w:numPr>
+          <w:ilvl w:val="0"/>
+          <w:numId w:val="4"/>
+        </w:numPr>
+      </w:pPr>
+      <w:r>
+        <w:t>‘</w:t>
+      </w:r>
+      <w:proofErr w:type="spellStart"/>
+      <w:r>
+        <w:t>abc</w:t>
+      </w:r>
+      <w:proofErr w:type="spellEnd"/>
+      <w:proofErr w:type="gramStart"/>
+      <w:r>
+        <w:t>’,</w:t>
+      </w:r>
+      <w:proofErr w:type="gramEnd"/>
+      <w:r>
+        <w:t xml:space="preserve"> [1, 2, 3]</w:t>
+      </w:r>
+    </w:p>
+    <w:p>
+      <w:pPr>
+        <w:pStyle w:val="LO-normal"/>
+      </w:pPr>
+    </w:p>
+    <w:p>
+      <w:pPr>
+        <w:pStyle w:val="LO-normal"/>
+        <w:rPr>
+          <w:b/>
+        </w:rPr>
+      </w:pPr>
+      <w:r>
+        <w:rPr>
+          <w:b/>
+        </w:rPr>
+        <w:t xml:space="preserve">Corrections made: </w:t>
+      </w:r>
+    </w:p>
+    <w:p>
+      <w:pPr>
+        <w:pStyle w:val="LO-normal"/>
+      </w:pPr>
+    </w:p>
+    <w:p>
+      <w:pPr>
+        <w:pStyle w:val="LO-normal"/>
+      </w:pPr>
+      <w:r>
+        <w:t>In paragraph form, discuss what changes were made to the function and discuss why they were made. Reference specific tests from the “items to test” section to list what failed previously and how these changes prevented failures.</w:t>
+      </w:r>
+    </w:p>
+    <w:p>
+      <w:pPr>
+        <w:pStyle w:val="LO-normal"/>
+        <w:numPr>
+          <w:ilvl w:val="0"/>
+          <w:numId w:val="6"/>
+        </w:numPr>
+      </w:pPr>
+      <w:r>
+        <w:t xml:space="preserve">The possible errors are datatype errors or division by zero. </w:t>
+      </w:r>
+      <w:r>
+        <w:t>Accordingly, t</w:t>
+      </w:r>
+      <w:r>
+        <w:t>he tests that failed initially were ‘</w:t>
+      </w:r>
+      <w:proofErr w:type="spellStart"/>
+      <w:r>
+        <w:t>test_numbers_datatype</w:t>
+      </w:r>
+      <w:proofErr w:type="spellEnd"/>
+      <w:r>
+        <w:t>’ and ‘</w:t>
+      </w:r>
+      <w:proofErr w:type="spellStart"/>
+      <w:r>
+        <w:t>test_numbers_zero</w:t>
+      </w:r>
+      <w:proofErr w:type="spellEnd"/>
+      <w:r>
+        <w:t>.’</w:t>
+      </w:r>
+      <w:r>
+        <w:t xml:space="preserve"> The first change I made was to check if num2 is 0. If it is, print an error message</w:t>
+      </w:r>
+      <w:r>
+        <w:t xml:space="preserve"> and return. Then I put the division inside a try/except block to catch any datatype errors such as the </w:t>
+      </w:r>
+      <w:r>
+        <w:t>‘</w:t>
+      </w:r>
+      <w:proofErr w:type="spellStart"/>
+      <w:r>
+        <w:t>test_numbers_datatype</w:t>
+      </w:r>
+      <w:proofErr w:type="spellEnd"/>
+      <w:r>
+        <w:t>’</w:t>
+      </w:r>
+      <w:r>
+        <w:t xml:space="preserve"> test which attempts to divide a string by a list.</w:t>
+      </w:r>
+    </w:p>
+    <w:p>
+      <w:pPr>
+        <w:pStyle w:val="LO-normal"/>
+      </w:pPr>
+      <w:r>
+        <w:rPr>
+          <w:b/>
+        </w:rPr>
+        <w:t xml:space="preserve">Tests passed: </w:t>
+      </w:r>
+      <w:r>
+        <w:t>4</w:t>
+      </w:r>
+    </w:p>
+    <w:p>
+      <w:pPr>
+        <w:pStyle w:val="LO-normal"/>
+      </w:pPr>
+      <w:r>
+        <w:rPr>
+          <w:b/>
+        </w:rPr>
+        <w:t xml:space="preserve">Tests failed: </w:t>
+      </w:r>
+      <w:r>
+        <w:t>0</w:t>
+      </w:r>
+    </w:p>
+    <w:p>
+      <w:pPr>
+        <w:pStyle w:val="LO-normal"/>
+      </w:pPr>
+    </w:p>
+    <w:p>
+      <w:pPr>
+        <w:pStyle w:val="LO-normal"/>
+      </w:pPr>
+    </w:p>
+    <w:p>
+      <w:pPr>
+        <w:pStyle w:val="LO-normal"/>
+      </w:pPr>
+    </w:p>
+    <w:p>
+      <w:pPr>
+        <w:pStyle w:val="LO-normal"/>
+      </w:pPr>
+    </w:p>
+    <w:p>
+      <w:pPr>
+        <w:pStyle w:val="LO-normal"/>
+      </w:pPr>
+    </w:p>
+    <w:p>
+      <w:pPr>
+        <w:pStyle w:val="LO-normal"/>
+      </w:pPr>
+    </w:p>
+    <w:p>
+      <w:pPr>
+        <w:pStyle w:val="LO-normal"/>
+      </w:pPr>
+    </w:p>
+    <w:p>
+      <w:pPr>
+        <w:pStyle w:val="LO-normal"/>
+      </w:pPr>
+    </w:p>
+    <w:p>
+      <w:pPr>
+        <w:pStyle w:val="LO-normal"/>
+      </w:pPr>
+    </w:p>
+    <w:p>
+      <w:pPr>
+        <w:pStyle w:val="LO-normal"/>
+      </w:pPr>
+    </w:p>
+    <w:p>
+      <w:pPr>
+        <w:pStyle w:val="LO-normal"/>
+      </w:pPr>
+    </w:p>
+    <w:p>
+      <w:pPr>
+        <w:pStyle w:val="LO-normal"/>
+      </w:pPr>
+    </w:p>
+    <w:p>
+      <w:pPr>
+        <w:pStyle w:val="LO-normal"/>
+      </w:pPr>
+    </w:p>
+    <w:p>
+      <w:pPr>
+        <w:pStyle w:val="LO-normal"/>
+      </w:pPr>
+    </w:p>
+    <w:p>
+      <w:pPr>
+        <w:pStyle w:val="LO-normal"/>
+      </w:pPr>
+    </w:p>
+    <w:p>
+      <w:pPr>
+        <w:pStyle w:val="LO-normal"/>
+      </w:pPr>
+    </w:p>
+    <w:p>
+      <w:pPr>
+        <w:pStyle w:val="LO-normal"/>
+      </w:pPr>
+    </w:p>
+    <w:p>
+      <w:pPr>
+        <w:pStyle w:val="LO-normal"/>
+      </w:pPr>
+      <w:r>
+        <w:rPr>
+          <w:b/>
+        </w:rPr>
+        <w:lastRenderedPageBreak/>
+        <w:t>Function Name:</w:t>
+      </w:r>
+      <w:r>
+        <w:t xml:space="preserve"> </w:t>
+      </w:r>
+      <w:proofErr w:type="spellStart"/>
+      <w:r>
+        <w:t>dist</w:t>
+      </w:r>
+      <w:proofErr w:type="spellEnd"/>
+    </w:p>
+    <w:p>
+      <w:pPr>
+        <w:pStyle w:val="LO-normal"/>
+      </w:pPr>
+      <w:r>
+        <w:rPr>
+          <w:b/>
+        </w:rPr>
+        <w:t>Number of tests:</w:t>
+      </w:r>
+      <w:r>
         <w:t xml:space="preserve"> &lt;number of tests&gt;</w:t>
       </w:r>
     </w:p>
@@ -1456,15 +987,111 @@
       <w:pPr>
         <w:pStyle w:val="LO-normal"/>
       </w:pPr>
-      <w:r>
-        <w:rPr>
-          <w:b/>
-        </w:rPr>
+    </w:p>
+    <w:p>
+      <w:pPr>
+        <w:pStyle w:val="LO-normal"/>
+      </w:pPr>
+    </w:p>
+    <w:p>
+      <w:pPr>
+        <w:pStyle w:val="LO-normal"/>
+      </w:pPr>
+    </w:p>
+    <w:p>
+      <w:pPr>
+        <w:pStyle w:val="LO-normal"/>
+      </w:pPr>
+    </w:p>
+    <w:p>
+      <w:pPr>
+        <w:pStyle w:val="LO-normal"/>
+      </w:pPr>
+    </w:p>
+    <w:p>
+      <w:pPr>
+        <w:pStyle w:val="LO-normal"/>
+      </w:pPr>
+    </w:p>
+    <w:p>
+      <w:pPr>
+        <w:pStyle w:val="LO-normal"/>
+      </w:pPr>
+    </w:p>
+    <w:p>
+      <w:pPr>
+        <w:pStyle w:val="LO-normal"/>
+      </w:pPr>
+    </w:p>
+    <w:p>
+      <w:pPr>
+        <w:pStyle w:val="LO-normal"/>
+      </w:pPr>
+    </w:p>
+    <w:p>
+      <w:pPr>
+        <w:pStyle w:val="LO-normal"/>
+      </w:pPr>
+    </w:p>
+    <w:p>
+      <w:pPr>
+        <w:pStyle w:val="LO-normal"/>
+      </w:pPr>
+    </w:p>
+    <w:p>
+      <w:pPr>
+        <w:pStyle w:val="LO-normal"/>
+      </w:pPr>
+    </w:p>
+    <w:p>
+      <w:pPr>
+        <w:pStyle w:val="LO-normal"/>
+      </w:pPr>
+    </w:p>
+    <w:p>
+      <w:pPr>
+        <w:pStyle w:val="LO-normal"/>
+      </w:pPr>
+    </w:p>
+    <w:p>
+      <w:pPr>
+        <w:pStyle w:val="LO-normal"/>
+      </w:pPr>
+    </w:p>
+    <w:p>
+      <w:pPr>
+        <w:pStyle w:val="LO-normal"/>
+      </w:pPr>
+    </w:p>
+    <w:p>
+      <w:pPr>
+        <w:pStyle w:val="LO-normal"/>
+      </w:pPr>
+    </w:p>
+    <w:p>
+      <w:pPr>
+        <w:pStyle w:val="LO-normal"/>
+      </w:pPr>
+    </w:p>
+    <w:p>
+      <w:pPr>
+        <w:pStyle w:val="LO-normal"/>
+      </w:pPr>
+      <w:r>
+        <w:rPr>
+          <w:b/>
+        </w:rPr>
+        <w:lastRenderedPageBreak/>
         <w:t>Function Name:</w:t>
       </w:r>
       <w:r>
-        <w:t xml:space="preserve"> &lt;function name&gt;</w:t>
-      </w:r>
+        <w:t xml:space="preserve"> </w:t>
+      </w:r>
+      <w:proofErr w:type="spellStart"/>
+      <w:r>
+        <w:t>isPalendrome</w:t>
+      </w:r>
+      <w:proofErr w:type="spellEnd"/>
     </w:p>
     <w:p>
       <w:pPr>
@@ -1626,7 +1253,333 @@
         <w:rPr>
           <w:i/>
         </w:rPr>
+        <w:t>(optional) Failed tests:</w:t>
+      </w:r>
+    </w:p>
+    <w:p>
+      <w:pPr>
+        <w:pStyle w:val="LO-normal"/>
+      </w:pPr>
+    </w:p>
+    <w:p>
+      <w:pPr>
+        <w:pStyle w:val="LO-normal"/>
+      </w:pPr>
+      <w:r>
+        <w:t>List what failed and why it was meant to fail</w:t>
+      </w:r>
+    </w:p>
+    <w:p>
+      <w:pPr>
+        <w:pStyle w:val="LO-normal"/>
+      </w:pPr>
+    </w:p>
+    <w:p>
+      <w:pPr>
+        <w:pStyle w:val="LO-normal"/>
+      </w:pPr>
+      <w:r>
+        <w:rPr>
+          <w:b/>
+        </w:rPr>
+        <w:t xml:space="preserve">Tests passed: </w:t>
+      </w:r>
+      <w:r>
+        <w:t>&lt;number&gt;</w:t>
+      </w:r>
+    </w:p>
+    <w:p>
+      <w:pPr>
+        <w:pStyle w:val="LO-normal"/>
+      </w:pPr>
+      <w:r>
+        <w:rPr>
+          <w:b/>
+        </w:rPr>
+        <w:t xml:space="preserve">Tests failed: </w:t>
+      </w:r>
+      <w:r>
+        <w:t>&lt;number&gt;</w:t>
+      </w:r>
+    </w:p>
+    <w:p>
+      <w:pPr>
+        <w:pStyle w:val="LO-normal"/>
+      </w:pPr>
+    </w:p>
+    <w:p>
+      <w:pPr>
+        <w:pStyle w:val="LO-normal"/>
+      </w:pPr>
+    </w:p>
+    <w:p>
+      <w:pPr>
+        <w:pStyle w:val="LO-normal"/>
+      </w:pPr>
+    </w:p>
+    <w:p>
+      <w:pPr>
+        <w:pStyle w:val="LO-normal"/>
+      </w:pPr>
+    </w:p>
+    <w:p>
+      <w:pPr>
+        <w:pStyle w:val="LO-normal"/>
+      </w:pPr>
+    </w:p>
+    <w:p>
+      <w:pPr>
+        <w:pStyle w:val="LO-normal"/>
+      </w:pPr>
+    </w:p>
+    <w:p>
+      <w:pPr>
+        <w:pStyle w:val="LO-normal"/>
+      </w:pPr>
+    </w:p>
+    <w:p>
+      <w:pPr>
+        <w:pStyle w:val="LO-normal"/>
+      </w:pPr>
+    </w:p>
+    <w:p>
+      <w:pPr>
+        <w:pStyle w:val="LO-normal"/>
+      </w:pPr>
+    </w:p>
+    <w:p>
+      <w:pPr>
+        <w:pStyle w:val="LO-normal"/>
+      </w:pPr>
+    </w:p>
+    <w:p>
+      <w:pPr>
+        <w:pStyle w:val="LO-normal"/>
+      </w:pPr>
+    </w:p>
+    <w:p>
+      <w:pPr>
+        <w:pStyle w:val="LO-normal"/>
+      </w:pPr>
+    </w:p>
+    <w:p>
+      <w:pPr>
+        <w:pStyle w:val="LO-normal"/>
+      </w:pPr>
+    </w:p>
+    <w:p>
+      <w:pPr>
+        <w:pStyle w:val="LO-normal"/>
+      </w:pPr>
+    </w:p>
+    <w:p>
+      <w:pPr>
+        <w:pStyle w:val="LO-normal"/>
+      </w:pPr>
+    </w:p>
+    <w:p>
+      <w:pPr>
+        <w:pStyle w:val="LO-normal"/>
+      </w:pPr>
+    </w:p>
+    <w:p>
+      <w:pPr>
+        <w:pStyle w:val="LO-normal"/>
+      </w:pPr>
+    </w:p>
+    <w:p>
+      <w:pPr>
+        <w:pStyle w:val="LO-normal"/>
+      </w:pPr>
+    </w:p>
+    <w:p>
+      <w:pPr>
+        <w:pStyle w:val="LO-normal"/>
+      </w:pPr>
+    </w:p>
+    <w:p>
+      <w:pPr>
+        <w:pStyle w:val="LO-normal"/>
+      </w:pPr>
+    </w:p>
+    <w:p>
+      <w:pPr>
+        <w:pStyle w:val="LO-normal"/>
+      </w:pPr>
+      <w:r>
+        <w:rPr>
+          <w:b/>
+        </w:rPr>
         <w:lastRenderedPageBreak/>
+        <w:t>Function Name:</w:t>
+      </w:r>
+      <w:r>
+        <w:t xml:space="preserve"> </w:t>
+      </w:r>
+      <w:r>
+        <w:t>divide</w:t>
+      </w:r>
+    </w:p>
+    <w:p>
+      <w:pPr>
+        <w:pStyle w:val="LO-normal"/>
+      </w:pPr>
+      <w:r>
+        <w:rPr>
+          <w:b/>
+        </w:rPr>
+        <w:t>Number of tests:</w:t>
+      </w:r>
+      <w:r>
+        <w:t xml:space="preserve"> &lt;number of tests&gt;</w:t>
+      </w:r>
+    </w:p>
+    <w:p>
+      <w:pPr>
+        <w:pStyle w:val="LO-normal"/>
+      </w:pPr>
+    </w:p>
+    <w:p>
+      <w:pPr>
+        <w:pStyle w:val="LO-normal"/>
+        <w:rPr>
+          <w:b/>
+        </w:rPr>
+      </w:pPr>
+      <w:r>
+        <w:rPr>
+          <w:b/>
+        </w:rPr>
+        <w:t>Items to test:</w:t>
+      </w:r>
+    </w:p>
+    <w:p>
+      <w:pPr>
+        <w:pStyle w:val="LO-normal"/>
+        <w:numPr>
+          <w:ilvl w:val="0"/>
+          <w:numId w:val="5"/>
+        </w:numPr>
+      </w:pPr>
+      <w:r>
+        <w:t>Item 1</w:t>
+      </w:r>
+    </w:p>
+    <w:p>
+      <w:pPr>
+        <w:pStyle w:val="LO-normal"/>
+        <w:numPr>
+          <w:ilvl w:val="0"/>
+          <w:numId w:val="5"/>
+        </w:numPr>
+      </w:pPr>
+      <w:r>
+        <w:t>Item 2</w:t>
+      </w:r>
+    </w:p>
+    <w:p>
+      <w:pPr>
+        <w:pStyle w:val="LO-normal"/>
+        <w:numPr>
+          <w:ilvl w:val="0"/>
+          <w:numId w:val="5"/>
+        </w:numPr>
+      </w:pPr>
+      <w:r>
+        <w:t>Item 3</w:t>
+      </w:r>
+    </w:p>
+    <w:p>
+      <w:pPr>
+        <w:pStyle w:val="LO-normal"/>
+      </w:pPr>
+    </w:p>
+    <w:p>
+      <w:pPr>
+        <w:pStyle w:val="LO-normal"/>
+        <w:rPr>
+          <w:b/>
+        </w:rPr>
+      </w:pPr>
+      <w:r>
+        <w:rPr>
+          <w:b/>
+        </w:rPr>
+        <w:t>Inputs used for testing:</w:t>
+      </w:r>
+    </w:p>
+    <w:p>
+      <w:pPr>
+        <w:pStyle w:val="LO-normal"/>
+        <w:numPr>
+          <w:ilvl w:val="0"/>
+          <w:numId w:val="4"/>
+        </w:numPr>
+      </w:pPr>
+      <w:r>
+        <w:t>Input 1, input 2</w:t>
+      </w:r>
+    </w:p>
+    <w:p>
+      <w:pPr>
+        <w:pStyle w:val="LO-normal"/>
+        <w:numPr>
+          <w:ilvl w:val="0"/>
+          <w:numId w:val="4"/>
+        </w:numPr>
+      </w:pPr>
+      <w:r>
+        <w:t>…</w:t>
+      </w:r>
+    </w:p>
+    <w:p>
+      <w:pPr>
+        <w:pStyle w:val="LO-normal"/>
+      </w:pPr>
+    </w:p>
+    <w:p>
+      <w:pPr>
+        <w:pStyle w:val="LO-normal"/>
+        <w:rPr>
+          <w:b/>
+        </w:rPr>
+      </w:pPr>
+      <w:r>
+        <w:rPr>
+          <w:b/>
+        </w:rPr>
+        <w:t xml:space="preserve">Corrections made: </w:t>
+      </w:r>
+    </w:p>
+    <w:p>
+      <w:pPr>
+        <w:pStyle w:val="LO-normal"/>
+      </w:pPr>
+    </w:p>
+    <w:p>
+      <w:pPr>
+        <w:pStyle w:val="LO-normal"/>
+      </w:pPr>
+      <w:r>
+        <w:t>In paragraph form, discuss what changes were made to the function and discuss why they were made. Reference specific tests from the “items to test” section to list what failed previously and how these changes prevented failures.</w:t>
+      </w:r>
+    </w:p>
+    <w:p>
+      <w:pPr>
+        <w:pStyle w:val="LO-normal"/>
+      </w:pPr>
+    </w:p>
+    <w:p>
+      <w:pPr>
+        <w:pStyle w:val="LO-normal"/>
+        <w:rPr>
+          <w:i/>
+        </w:rPr>
+      </w:pPr>
+      <w:r>
+        <w:rPr>
+          <w:i/>
+        </w:rPr>
         <w:t>(optional) Failed tests:</w:t>
       </w:r>
     </w:p>
@@ -1690,14 +1643,108 @@
       <w:pPr>
         <w:pStyle w:val="LO-normal"/>
       </w:pPr>
-      <w:r>
-        <w:rPr>
-          <w:b/>
-        </w:rPr>
+    </w:p>
+    <w:p>
+      <w:pPr>
+        <w:pStyle w:val="LO-normal"/>
+      </w:pPr>
+    </w:p>
+    <w:p>
+      <w:pPr>
+        <w:pStyle w:val="LO-normal"/>
+      </w:pPr>
+    </w:p>
+    <w:p>
+      <w:pPr>
+        <w:pStyle w:val="LO-normal"/>
+      </w:pPr>
+    </w:p>
+    <w:p>
+      <w:pPr>
+        <w:pStyle w:val="LO-normal"/>
+      </w:pPr>
+    </w:p>
+    <w:p>
+      <w:pPr>
+        <w:pStyle w:val="LO-normal"/>
+      </w:pPr>
+    </w:p>
+    <w:p>
+      <w:pPr>
+        <w:pStyle w:val="LO-normal"/>
+      </w:pPr>
+    </w:p>
+    <w:p>
+      <w:pPr>
+        <w:pStyle w:val="LO-normal"/>
+      </w:pPr>
+    </w:p>
+    <w:p>
+      <w:pPr>
+        <w:pStyle w:val="LO-normal"/>
+      </w:pPr>
+    </w:p>
+    <w:p>
+      <w:pPr>
+        <w:pStyle w:val="LO-normal"/>
+      </w:pPr>
+    </w:p>
+    <w:p>
+      <w:pPr>
+        <w:pStyle w:val="LO-normal"/>
+      </w:pPr>
+    </w:p>
+    <w:p>
+      <w:pPr>
+        <w:pStyle w:val="LO-normal"/>
+      </w:pPr>
+    </w:p>
+    <w:p>
+      <w:pPr>
+        <w:pStyle w:val="LO-normal"/>
+      </w:pPr>
+    </w:p>
+    <w:p>
+      <w:pPr>
+        <w:pStyle w:val="LO-normal"/>
+      </w:pPr>
+    </w:p>
+    <w:p>
+      <w:pPr>
+        <w:pStyle w:val="LO-normal"/>
+      </w:pPr>
+    </w:p>
+    <w:p>
+      <w:pPr>
+        <w:pStyle w:val="LO-normal"/>
+      </w:pPr>
+    </w:p>
+    <w:p>
+      <w:pPr>
+        <w:pStyle w:val="LO-normal"/>
+      </w:pPr>
+    </w:p>
+    <w:p>
+      <w:pPr>
+        <w:pStyle w:val="LO-normal"/>
+      </w:pPr>
+    </w:p>
+    <w:p>
+      <w:pPr>
+        <w:pStyle w:val="LO-normal"/>
+      </w:pPr>
+      <w:r>
+        <w:rPr>
+          <w:b/>
+        </w:rPr>
+        <w:lastRenderedPageBreak/>
         <w:t>Function Name:</w:t>
       </w:r>
       <w:r>
-        <w:t xml:space="preserve"> &lt;function name&gt;</w:t>
+        <w:t xml:space="preserve"> </w:t>
+      </w:r>
+      <w:r>
+        <w:t>sq</w:t>
       </w:r>
     </w:p>
     <w:p>
@@ -1918,15 +1965,116 @@
       <w:pPr>
         <w:pStyle w:val="LO-normal"/>
       </w:pPr>
-      <w:r>
-        <w:rPr>
-          <w:b/>
-        </w:rPr>
+    </w:p>
+    <w:p>
+      <w:pPr>
+        <w:pStyle w:val="LO-normal"/>
+      </w:pPr>
+    </w:p>
+    <w:p>
+      <w:pPr>
+        <w:pStyle w:val="LO-normal"/>
+      </w:pPr>
+    </w:p>
+    <w:p>
+      <w:pPr>
+        <w:pStyle w:val="LO-normal"/>
+      </w:pPr>
+    </w:p>
+    <w:p>
+      <w:pPr>
+        <w:pStyle w:val="LO-normal"/>
+      </w:pPr>
+    </w:p>
+    <w:p>
+      <w:pPr>
+        <w:pStyle w:val="LO-normal"/>
+      </w:pPr>
+    </w:p>
+    <w:p>
+      <w:pPr>
+        <w:pStyle w:val="LO-normal"/>
+      </w:pPr>
+    </w:p>
+    <w:p>
+      <w:pPr>
+        <w:pStyle w:val="LO-normal"/>
+      </w:pPr>
+    </w:p>
+    <w:p>
+      <w:pPr>
+        <w:pStyle w:val="LO-normal"/>
+      </w:pPr>
+    </w:p>
+    <w:p>
+      <w:pPr>
+        <w:pStyle w:val="LO-normal"/>
+      </w:pPr>
+    </w:p>
+    <w:p>
+      <w:pPr>
+        <w:pStyle w:val="LO-normal"/>
+      </w:pPr>
+    </w:p>
+    <w:p>
+      <w:pPr>
+        <w:pStyle w:val="LO-normal"/>
+      </w:pPr>
+    </w:p>
+    <w:p>
+      <w:pPr>
+        <w:pStyle w:val="LO-normal"/>
+      </w:pPr>
+    </w:p>
+    <w:p>
+      <w:pPr>
+        <w:pStyle w:val="LO-normal"/>
+      </w:pPr>
+    </w:p>
+    <w:p>
+      <w:pPr>
+        <w:pStyle w:val="LO-normal"/>
+      </w:pPr>
+    </w:p>
+    <w:p>
+      <w:pPr>
+        <w:pStyle w:val="LO-normal"/>
+      </w:pPr>
+    </w:p>
+    <w:p>
+      <w:pPr>
+        <w:pStyle w:val="LO-normal"/>
+      </w:pPr>
+    </w:p>
+    <w:p>
+      <w:pPr>
+        <w:pStyle w:val="LO-normal"/>
+      </w:pPr>
+    </w:p>
+    <w:p>
+      <w:pPr>
+        <w:pStyle w:val="LO-normal"/>
+      </w:pPr>
+    </w:p>
+    <w:p>
+      <w:pPr>
+        <w:pStyle w:val="LO-normal"/>
+      </w:pPr>
+      <w:r>
+        <w:rPr>
+          <w:b/>
+        </w:rPr>
+        <w:lastRenderedPageBreak/>
         <w:t>Function Name:</w:t>
       </w:r>
       <w:r>
-        <w:t xml:space="preserve"> &lt;function name&gt;</w:t>
-      </w:r>
+        <w:t xml:space="preserve"> </w:t>
+      </w:r>
+      <w:proofErr w:type="spellStart"/>
+      <w:r>
+        <w:t>greetUser</w:t>
+      </w:r>
+      <w:proofErr w:type="spellEnd"/>
     </w:p>
     <w:p>
       <w:pPr>
@@ -2136,6 +2284,340 @@
       <w:r>
         <w:t>&lt;number&gt;</w:t>
       </w:r>
+    </w:p>
+    <w:p>
+      <w:pPr>
+        <w:pStyle w:val="LO-normal"/>
+      </w:pPr>
+    </w:p>
+    <w:p>
+      <w:pPr>
+        <w:pStyle w:val="LO-normal"/>
+      </w:pPr>
+    </w:p>
+    <w:p>
+      <w:pPr>
+        <w:pStyle w:val="LO-normal"/>
+      </w:pPr>
+    </w:p>
+    <w:p>
+      <w:pPr>
+        <w:pStyle w:val="LO-normal"/>
+      </w:pPr>
+    </w:p>
+    <w:p>
+      <w:pPr>
+        <w:pStyle w:val="LO-normal"/>
+      </w:pPr>
+    </w:p>
+    <w:p>
+      <w:pPr>
+        <w:pStyle w:val="LO-normal"/>
+      </w:pPr>
+    </w:p>
+    <w:p>
+      <w:pPr>
+        <w:pStyle w:val="LO-normal"/>
+      </w:pPr>
+    </w:p>
+    <w:p>
+      <w:pPr>
+        <w:pStyle w:val="LO-normal"/>
+      </w:pPr>
+    </w:p>
+    <w:p>
+      <w:pPr>
+        <w:pStyle w:val="LO-normal"/>
+      </w:pPr>
+    </w:p>
+    <w:p>
+      <w:pPr>
+        <w:pStyle w:val="LO-normal"/>
+      </w:pPr>
+    </w:p>
+    <w:p>
+      <w:pPr>
+        <w:pStyle w:val="LO-normal"/>
+      </w:pPr>
+    </w:p>
+    <w:p>
+      <w:pPr>
+        <w:pStyle w:val="LO-normal"/>
+      </w:pPr>
+    </w:p>
+    <w:p>
+      <w:pPr>
+        <w:pStyle w:val="LO-normal"/>
+      </w:pPr>
+    </w:p>
+    <w:p>
+      <w:pPr>
+        <w:pStyle w:val="LO-normal"/>
+      </w:pPr>
+    </w:p>
+    <w:p>
+      <w:pPr>
+        <w:pStyle w:val="LO-normal"/>
+      </w:pPr>
+    </w:p>
+    <w:p>
+      <w:pPr>
+        <w:pStyle w:val="LO-normal"/>
+      </w:pPr>
+    </w:p>
+    <w:p>
+      <w:pPr>
+        <w:pStyle w:val="LO-normal"/>
+      </w:pPr>
+    </w:p>
+    <w:p>
+      <w:pPr>
+        <w:pStyle w:val="LO-normal"/>
+      </w:pPr>
+    </w:p>
+    <w:p>
+      <w:pPr>
+        <w:pStyle w:val="LO-normal"/>
+      </w:pPr>
+    </w:p>
+    <w:p>
+      <w:pPr>
+        <w:pStyle w:val="LO-normal"/>
+      </w:pPr>
+    </w:p>
+    <w:p>
+      <w:pPr>
+        <w:pStyle w:val="LO-normal"/>
+      </w:pPr>
+      <w:r>
+        <w:rPr>
+          <w:b/>
+        </w:rPr>
+        <w:lastRenderedPageBreak/>
+        <w:t>Function Name:</w:t>
+      </w:r>
+      <w:r>
+        <w:t xml:space="preserve"> </w:t>
+      </w:r>
+      <w:proofErr w:type="spellStart"/>
+      <w:r>
+        <w:t>displayItem</w:t>
+      </w:r>
+      <w:proofErr w:type="spellEnd"/>
+    </w:p>
+    <w:p>
+      <w:pPr>
+        <w:pStyle w:val="LO-normal"/>
+      </w:pPr>
+      <w:r>
+        <w:rPr>
+          <w:b/>
+        </w:rPr>
+        <w:t>Number of tests:</w:t>
+      </w:r>
+      <w:r>
+        <w:t xml:space="preserve"> &lt;number of tests&gt;</w:t>
+      </w:r>
+    </w:p>
+    <w:p>
+      <w:pPr>
+        <w:pStyle w:val="LO-normal"/>
+      </w:pPr>
+    </w:p>
+    <w:p>
+      <w:pPr>
+        <w:pStyle w:val="LO-normal"/>
+        <w:rPr>
+          <w:b/>
+        </w:rPr>
+      </w:pPr>
+      <w:r>
+        <w:rPr>
+          <w:b/>
+        </w:rPr>
+        <w:t>Items to test:</w:t>
+      </w:r>
+    </w:p>
+    <w:p>
+      <w:pPr>
+        <w:pStyle w:val="LO-normal"/>
+        <w:numPr>
+          <w:ilvl w:val="0"/>
+          <w:numId w:val="5"/>
+        </w:numPr>
+      </w:pPr>
+      <w:r>
+        <w:t>Item 1</w:t>
+      </w:r>
+    </w:p>
+    <w:p>
+      <w:pPr>
+        <w:pStyle w:val="LO-normal"/>
+        <w:numPr>
+          <w:ilvl w:val="0"/>
+          <w:numId w:val="5"/>
+        </w:numPr>
+      </w:pPr>
+      <w:r>
+        <w:t>Item 2</w:t>
+      </w:r>
+    </w:p>
+    <w:p>
+      <w:pPr>
+        <w:pStyle w:val="LO-normal"/>
+        <w:numPr>
+          <w:ilvl w:val="0"/>
+          <w:numId w:val="5"/>
+        </w:numPr>
+      </w:pPr>
+      <w:r>
+        <w:t>Item 3</w:t>
+      </w:r>
+    </w:p>
+    <w:p>
+      <w:pPr>
+        <w:pStyle w:val="LO-normal"/>
+      </w:pPr>
+    </w:p>
+    <w:p>
+      <w:pPr>
+        <w:pStyle w:val="LO-normal"/>
+        <w:rPr>
+          <w:b/>
+        </w:rPr>
+      </w:pPr>
+      <w:r>
+        <w:rPr>
+          <w:b/>
+        </w:rPr>
+        <w:t>Inputs used for testing:</w:t>
+      </w:r>
+    </w:p>
+    <w:p>
+      <w:pPr>
+        <w:pStyle w:val="LO-normal"/>
+        <w:numPr>
+          <w:ilvl w:val="0"/>
+          <w:numId w:val="4"/>
+        </w:numPr>
+      </w:pPr>
+      <w:r>
+        <w:t>Input 1, input 2</w:t>
+      </w:r>
+    </w:p>
+    <w:p>
+      <w:pPr>
+        <w:pStyle w:val="LO-normal"/>
+        <w:numPr>
+          <w:ilvl w:val="0"/>
+          <w:numId w:val="4"/>
+        </w:numPr>
+      </w:pPr>
+      <w:r>
+        <w:t>…</w:t>
+      </w:r>
+    </w:p>
+    <w:p>
+      <w:pPr>
+        <w:pStyle w:val="LO-normal"/>
+      </w:pPr>
+    </w:p>
+    <w:p>
+      <w:pPr>
+        <w:pStyle w:val="LO-normal"/>
+        <w:rPr>
+          <w:b/>
+        </w:rPr>
+      </w:pPr>
+      <w:r>
+        <w:rPr>
+          <w:b/>
+        </w:rPr>
+        <w:t xml:space="preserve">Corrections made: </w:t>
+      </w:r>
+    </w:p>
+    <w:p>
+      <w:pPr>
+        <w:pStyle w:val="LO-normal"/>
+      </w:pPr>
+    </w:p>
+    <w:p>
+      <w:pPr>
+        <w:pStyle w:val="LO-normal"/>
+      </w:pPr>
+      <w:r>
+        <w:t>In paragraph form, discuss what changes were made to the function and discuss why they were made. Reference specific tests from the “items to test” section to list what failed previously and how these changes prevented failures.</w:t>
+      </w:r>
+    </w:p>
+    <w:p>
+      <w:pPr>
+        <w:pStyle w:val="LO-normal"/>
+      </w:pPr>
+    </w:p>
+    <w:p>
+      <w:pPr>
+        <w:pStyle w:val="LO-normal"/>
+        <w:rPr>
+          <w:i/>
+        </w:rPr>
+      </w:pPr>
+      <w:r>
+        <w:rPr>
+          <w:i/>
+        </w:rPr>
+        <w:t>(optional) Failed tests:</w:t>
+      </w:r>
+    </w:p>
+    <w:p>
+      <w:pPr>
+        <w:pStyle w:val="LO-normal"/>
+      </w:pPr>
+    </w:p>
+    <w:p>
+      <w:pPr>
+        <w:pStyle w:val="LO-normal"/>
+      </w:pPr>
+      <w:r>
+        <w:t>List what failed and why it was meant to fail</w:t>
+      </w:r>
+    </w:p>
+    <w:p>
+      <w:pPr>
+        <w:pStyle w:val="LO-normal"/>
+      </w:pPr>
+    </w:p>
+    <w:p>
+      <w:pPr>
+        <w:pStyle w:val="LO-normal"/>
+      </w:pPr>
+      <w:r>
+        <w:rPr>
+          <w:b/>
+        </w:rPr>
+        <w:t xml:space="preserve">Tests passed: </w:t>
+      </w:r>
+      <w:r>
+        <w:t>&lt;number&gt;</w:t>
+      </w:r>
+    </w:p>
+    <w:p>
+      <w:pPr>
+        <w:pStyle w:val="LO-normal"/>
+      </w:pPr>
+      <w:r>
+        <w:rPr>
+          <w:b/>
+        </w:rPr>
+        <w:t xml:space="preserve">Tests failed: </w:t>
+      </w:r>
+      <w:r>
+        <w:t>&lt;number&gt;</w:t>
+      </w:r>
+    </w:p>
+    <w:p>
+      <w:pPr>
+        <w:pStyle w:val="LO-normal"/>
+      </w:pPr>
     </w:p>
     <w:p>
       <w:pPr>
@@ -2306,6 +2788,118 @@
     </w:lvl>
   </w:abstractNum>
   <w:abstractNum w:abstractNumId="1" w15:restartNumberingAfterBreak="0">
+    <w:nsid w:val="28DD5C04"/>
+    <w:multiLevelType w:val="hybridMultilevel"/>
+    <w:tmpl w:val="370E97C6"/>
+    <w:lvl w:ilvl="0" w:tplc="F1E0AC1C">
+      <w:numFmt w:val="bullet"/>
+      <w:lvlText w:val="-"/>
+      <w:lvlJc w:val="left"/>
+      <w:pPr>
+        <w:ind w:left="720" w:hanging="360"/>
+      </w:pPr>
+      <w:rPr>
+        <w:rFonts w:ascii="Arial" w:eastAsia="Arial" w:hAnsi="Arial" w:cs="Arial" w:hint="default"/>
+      </w:rPr>
+    </w:lvl>
+    <w:lvl w:ilvl="1" w:tplc="04090003" w:tentative="1">
+      <w:start w:val="1"/>
+      <w:numFmt w:val="bullet"/>
+      <w:lvlText w:val="o"/>
+      <w:lvlJc w:val="left"/>
+      <w:pPr>
+        <w:ind w:left="1440" w:hanging="360"/>
+      </w:pPr>
+      <w:rPr>
+        <w:rFonts w:ascii="Courier New" w:hAnsi="Courier New" w:cs="Courier New" w:hint="default"/>
+      </w:rPr>
+    </w:lvl>
+    <w:lvl w:ilvl="2" w:tplc="04090005" w:tentative="1">
+      <w:start w:val="1"/>
+      <w:numFmt w:val="bullet"/>
+      <w:lvlText w:val=""/>
+      <w:lvlJc w:val="left"/>
+      <w:pPr>
+        <w:ind w:left="2160" w:hanging="360"/>
+      </w:pPr>
+      <w:rPr>
+        <w:rFonts w:ascii="Wingdings" w:hAnsi="Wingdings" w:hint="default"/>
+      </w:rPr>
+    </w:lvl>
+    <w:lvl w:ilvl="3" w:tplc="04090001" w:tentative="1">
+      <w:start w:val="1"/>
+      <w:numFmt w:val="bullet"/>
+      <w:lvlText w:val=""/>
+      <w:lvlJc w:val="left"/>
+      <w:pPr>
+        <w:ind w:left="2880" w:hanging="360"/>
+      </w:pPr>
+      <w:rPr>
+        <w:rFonts w:ascii="Symbol" w:hAnsi="Symbol" w:hint="default"/>
+      </w:rPr>
+    </w:lvl>
+    <w:lvl w:ilvl="4" w:tplc="04090003" w:tentative="1">
+      <w:start w:val="1"/>
+      <w:numFmt w:val="bullet"/>
+      <w:lvlText w:val="o"/>
+      <w:lvlJc w:val="left"/>
+      <w:pPr>
+        <w:ind w:left="3600" w:hanging="360"/>
+      </w:pPr>
+      <w:rPr>
+        <w:rFonts w:ascii="Courier New" w:hAnsi="Courier New" w:cs="Courier New" w:hint="default"/>
+      </w:rPr>
+    </w:lvl>
+    <w:lvl w:ilvl="5" w:tplc="04090005" w:tentative="1">
+      <w:start w:val="1"/>
+      <w:numFmt w:val="bullet"/>
+      <w:lvlText w:val=""/>
+      <w:lvlJc w:val="left"/>
+      <w:pPr>
+        <w:ind w:left="4320" w:hanging="360"/>
+      </w:pPr>
+      <w:rPr>
+        <w:rFonts w:ascii="Wingdings" w:hAnsi="Wingdings" w:hint="default"/>
+      </w:rPr>
+    </w:lvl>
+    <w:lvl w:ilvl="6" w:tplc="04090001" w:tentative="1">
+      <w:start w:val="1"/>
+      <w:numFmt w:val="bullet"/>
+      <w:lvlText w:val=""/>
+      <w:lvlJc w:val="left"/>
+      <w:pPr>
+        <w:ind w:left="5040" w:hanging="360"/>
+      </w:pPr>
+      <w:rPr>
+        <w:rFonts w:ascii="Symbol" w:hAnsi="Symbol" w:hint="default"/>
+      </w:rPr>
+    </w:lvl>
+    <w:lvl w:ilvl="7" w:tplc="04090003" w:tentative="1">
+      <w:start w:val="1"/>
+      <w:numFmt w:val="bullet"/>
+      <w:lvlText w:val="o"/>
+      <w:lvlJc w:val="left"/>
+      <w:pPr>
+        <w:ind w:left="5760" w:hanging="360"/>
+      </w:pPr>
+      <w:rPr>
+        <w:rFonts w:ascii="Courier New" w:hAnsi="Courier New" w:cs="Courier New" w:hint="default"/>
+      </w:rPr>
+    </w:lvl>
+    <w:lvl w:ilvl="8" w:tplc="04090005" w:tentative="1">
+      <w:start w:val="1"/>
+      <w:numFmt w:val="bullet"/>
+      <w:lvlText w:val=""/>
+      <w:lvlJc w:val="left"/>
+      <w:pPr>
+        <w:ind w:left="6480" w:hanging="360"/>
+      </w:pPr>
+      <w:rPr>
+        <w:rFonts w:ascii="Wingdings" w:hAnsi="Wingdings" w:hint="default"/>
+      </w:rPr>
+    </w:lvl>
+  </w:abstractNum>
+  <w:abstractNum w:abstractNumId="2" w15:restartNumberingAfterBreak="0">
     <w:nsid w:val="383D4D0B"/>
     <w:multiLevelType w:val="multilevel"/>
     <w:tmpl w:val="A32ECD7C"/>
@@ -2454,7 +3048,7 @@
       </w:rPr>
     </w:lvl>
   </w:abstractNum>
-  <w:abstractNum w:abstractNumId="2" w15:restartNumberingAfterBreak="0">
+  <w:abstractNum w:abstractNumId="3" w15:restartNumberingAfterBreak="0">
     <w:nsid w:val="460D24AA"/>
     <w:multiLevelType w:val="multilevel"/>
     <w:tmpl w:val="87C880C0"/>
@@ -2576,7 +3170,7 @@
       </w:pPr>
     </w:lvl>
   </w:abstractNum>
-  <w:abstractNum w:abstractNumId="3" w15:restartNumberingAfterBreak="0">
+  <w:abstractNum w:abstractNumId="4" w15:restartNumberingAfterBreak="0">
     <w:nsid w:val="4F831F63"/>
     <w:multiLevelType w:val="multilevel"/>
     <w:tmpl w:val="BEDA5FA8"/>
@@ -2725,7 +3319,7 @@
       </w:rPr>
     </w:lvl>
   </w:abstractNum>
-  <w:abstractNum w:abstractNumId="4" w15:restartNumberingAfterBreak="0">
+  <w:abstractNum w:abstractNumId="5" w15:restartNumberingAfterBreak="0">
     <w:nsid w:val="607529EF"/>
     <w:multiLevelType w:val="multilevel"/>
     <w:tmpl w:val="EEFA770C"/>
@@ -2875,19 +3469,22 @@
     </w:lvl>
   </w:abstractNum>
   <w:num w:numId="1" w16cid:durableId="1086225818">
-    <w:abstractNumId w:val="3"/>
+    <w:abstractNumId w:val="4"/>
   </w:num>
   <w:num w:numId="2" w16cid:durableId="246034997">
-    <w:abstractNumId w:val="1"/>
+    <w:abstractNumId w:val="2"/>
   </w:num>
   <w:num w:numId="3" w16cid:durableId="1870600429">
-    <w:abstractNumId w:val="2"/>
+    <w:abstractNumId w:val="3"/>
   </w:num>
   <w:num w:numId="4" w16cid:durableId="23947993">
     <w:abstractNumId w:val="0"/>
   </w:num>
   <w:num w:numId="5" w16cid:durableId="1342663488">
-    <w:abstractNumId w:val="4"/>
+    <w:abstractNumId w:val="5"/>
+  </w:num>
+  <w:num w:numId="6" w16cid:durableId="443575342">
+    <w:abstractNumId w:val="1"/>
   </w:num>
 </w:numbering>
 </file>
@@ -3488,7 +4085,6 @@
     </w:pPr>
     <w:rPr>
       <w:rFonts w:cs="FreeSans"/>
-      <w:lang/>
     </w:rPr>
   </w:style>
   <w:style w:type="paragraph" w:customStyle="1" w:styleId="LO-normal">

</xml_diff>

<commit_message>
added names to hw5 report
</commit_message>
<xml_diff>
--- a/hw5/homework5.docx
+++ b/hw5/homework5.docx
@@ -49,6 +49,47 @@
       <w:pPr>
         <w:pStyle w:val="LO-normal"/>
       </w:pPr>
+      <w:r>
+        <w:t>Jacob Frayser (</w:t>
+      </w:r>
+      <w:r>
+        <w:t>jf1774</w:t>
+      </w:r>
+      <w:r>
+        <w:t>)</w:t>
+      </w:r>
+    </w:p>
+    <w:p>
+      <w:pPr>
+        <w:pStyle w:val="LO-normal"/>
+      </w:pPr>
+      <w:r>
+        <w:t>Micheal McCusker</w:t>
+      </w:r>
+      <w:r>
+        <w:t xml:space="preserve"> (jm2042)</w:t>
+      </w:r>
+    </w:p>
+    <w:p>
+      <w:pPr>
+        <w:pStyle w:val="LO-normal"/>
+      </w:pPr>
+      <w:r>
+        <w:t>Michael Wood (msw460)</w:t>
+      </w:r>
+    </w:p>
+    <w:p>
+      <w:pPr>
+        <w:pStyle w:val="LO-normal"/>
+      </w:pPr>
+      <w:r>
+        <w:t>Zach Chandler (zpc24)</w:t>
+      </w:r>
+    </w:p>
+    <w:p>
+      <w:pPr>
+        <w:pStyle w:val="LO-normal"/>
+      </w:pPr>
     </w:p>
     <w:p>
       <w:pPr>
@@ -353,7 +394,6 @@
         <w:rPr>
           <w:b/>
         </w:rPr>
-        <w:lastRenderedPageBreak/>
         <w:t>Function Name:</w:t>
       </w:r>
       <w:r>
@@ -694,7 +734,6 @@
         <w:rPr>
           <w:b/>
         </w:rPr>
-        <w:lastRenderedPageBreak/>
         <w:t>Function Name:</w:t>
       </w:r>
       <w:r>
@@ -1021,7 +1060,6 @@
         <w:rPr>
           <w:b/>
         </w:rPr>
-        <w:lastRenderedPageBreak/>
         <w:t>Function Name:</w:t>
       </w:r>
       <w:r>
@@ -1042,6 +1080,383 @@
         <w:t>Number of tests:</w:t>
       </w:r>
       <w:r>
+        <w:t xml:space="preserve"> </w:t>
+      </w:r>
+      <w:r>
+        <w:t>4</w:t>
+      </w:r>
+    </w:p>
+    <w:p>
+      <w:pPr>
+        <w:pStyle w:val="LO-normal"/>
+      </w:pPr>
+    </w:p>
+    <w:p>
+      <w:pPr>
+        <w:pStyle w:val="LO-normal"/>
+        <w:rPr>
+          <w:b/>
+        </w:rPr>
+      </w:pPr>
+      <w:r>
+        <w:rPr>
+          <w:b/>
+        </w:rPr>
+        <w:t>Items to test:</w:t>
+      </w:r>
+    </w:p>
+    <w:p>
+      <w:pPr>
+        <w:pStyle w:val="LO-normal"/>
+        <w:numPr>
+          <w:ilvl w:val="0"/>
+          <w:numId w:val="5"/>
+        </w:numPr>
+      </w:pPr>
+      <w:r>
+        <w:t>palindrome</w:t>
+      </w:r>
+    </w:p>
+    <w:p>
+      <w:pPr>
+        <w:pStyle w:val="LO-normal"/>
+        <w:numPr>
+          <w:ilvl w:val="0"/>
+          <w:numId w:val="5"/>
+        </w:numPr>
+      </w:pPr>
+      <w:r>
+        <w:t>non-palindrome</w:t>
+      </w:r>
+    </w:p>
+    <w:p>
+      <w:pPr>
+        <w:pStyle w:val="LO-normal"/>
+        <w:numPr>
+          <w:ilvl w:val="0"/>
+          <w:numId w:val="5"/>
+        </w:numPr>
+      </w:pPr>
+      <w:r>
+        <w:t>non-string</w:t>
+      </w:r>
+    </w:p>
+    <w:p>
+      <w:pPr>
+        <w:pStyle w:val="LO-normal"/>
+        <w:numPr>
+          <w:ilvl w:val="0"/>
+          <w:numId w:val="5"/>
+        </w:numPr>
+      </w:pPr>
+      <w:r>
+        <w:t xml:space="preserve">palindrome  </w:t>
+      </w:r>
+      <w:r>
+        <w:sym w:font="Wingdings" w:char="F0E0"/>
+      </w:r>
+      <w:r>
+        <w:t xml:space="preserve"> test fail</w:t>
+      </w:r>
+    </w:p>
+    <w:p>
+      <w:pPr>
+        <w:pStyle w:val="LO-normal"/>
+      </w:pPr>
+    </w:p>
+    <w:p>
+      <w:pPr>
+        <w:pStyle w:val="LO-normal"/>
+        <w:rPr>
+          <w:b/>
+        </w:rPr>
+      </w:pPr>
+      <w:r>
+        <w:rPr>
+          <w:b/>
+        </w:rPr>
+        <w:t>Inputs used for testing:</w:t>
+      </w:r>
+    </w:p>
+    <w:p>
+      <w:pPr>
+        <w:pStyle w:val="LO-normal"/>
+        <w:numPr>
+          <w:ilvl w:val="0"/>
+          <w:numId w:val="4"/>
+        </w:numPr>
+      </w:pPr>
+      <w:r>
+        <w:t>tacocat</w:t>
+      </w:r>
+    </w:p>
+    <w:p>
+      <w:pPr>
+        <w:pStyle w:val="LO-normal"/>
+        <w:numPr>
+          <w:ilvl w:val="0"/>
+          <w:numId w:val="4"/>
+        </w:numPr>
+      </w:pPr>
+      <w:r>
+        <w:t>‘not a palindrome’</w:t>
+      </w:r>
+    </w:p>
+    <w:p>
+      <w:pPr>
+        <w:pStyle w:val="LO-normal"/>
+        <w:numPr>
+          <w:ilvl w:val="0"/>
+          <w:numId w:val="4"/>
+        </w:numPr>
+      </w:pPr>
+      <w:r>
+        <w:t>[1, 2, 1]</w:t>
+      </w:r>
+    </w:p>
+    <w:p>
+      <w:pPr>
+        <w:pStyle w:val="LO-normal"/>
+        <w:numPr>
+          <w:ilvl w:val="0"/>
+          <w:numId w:val="4"/>
+        </w:numPr>
+      </w:pPr>
+      <w:r>
+        <w:t>{‘1’: ‘test’}</w:t>
+      </w:r>
+    </w:p>
+    <w:p>
+      <w:pPr>
+        <w:pStyle w:val="LO-normal"/>
+        <w:numPr>
+          <w:ilvl w:val="0"/>
+          <w:numId w:val="4"/>
+        </w:numPr>
+      </w:pPr>
+      <w:r>
+        <w:t>abcdcba</w:t>
+      </w:r>
+    </w:p>
+    <w:p>
+      <w:pPr>
+        <w:pStyle w:val="LO-normal"/>
+      </w:pPr>
+    </w:p>
+    <w:p>
+      <w:pPr>
+        <w:pStyle w:val="LO-normal"/>
+        <w:rPr>
+          <w:b/>
+        </w:rPr>
+      </w:pPr>
+      <w:r>
+        <w:rPr>
+          <w:b/>
+        </w:rPr>
+        <w:t xml:space="preserve">Corrections made: </w:t>
+      </w:r>
+    </w:p>
+    <w:p>
+      <w:pPr>
+        <w:pStyle w:val="LO-normal"/>
+      </w:pPr>
+    </w:p>
+    <w:p>
+      <w:pPr>
+        <w:pStyle w:val="LO-normal"/>
+      </w:pPr>
+      <w:r>
+        <w:t>In paragraph form, discuss what changes were made to the function and discuss why they were made. Reference specific tests from the “items to test” section to list what failed previously and how these changes prevented failures.</w:t>
+      </w:r>
+    </w:p>
+    <w:p>
+      <w:pPr>
+        <w:pStyle w:val="LO-normal"/>
+        <w:numPr>
+          <w:ilvl w:val="0"/>
+          <w:numId w:val="6"/>
+        </w:numPr>
+      </w:pPr>
+      <w:r>
+        <w:t>The first change I made was to put the reversal statement in a try/except block to catch invalid inputs such as with ‘test_isPalindrome_datatype’ which passes in a dictionary. The other change I made was to check if the input is a string</w:t>
+      </w:r>
+      <w:r>
+        <w:t>,</w:t>
+      </w:r>
+      <w:r>
+        <w:t xml:space="preserve"> so that inputs such as [1,2,1] in ‘test_isPalindrome_nonstring’ </w:t>
+      </w:r>
+      <w:r>
+        <w:t>do not succeed.</w:t>
+      </w:r>
+    </w:p>
+    <w:p>
+      <w:pPr>
+        <w:pStyle w:val="LO-normal"/>
+        <w:rPr>
+          <w:i/>
+        </w:rPr>
+      </w:pPr>
+      <w:r>
+        <w:rPr>
+          <w:i/>
+        </w:rPr>
+        <w:t>(optional) Failed tests:</w:t>
+      </w:r>
+      <w:r>
+        <w:rPr>
+          <w:i/>
+        </w:rPr>
+        <w:t xml:space="preserve"> ‘test_isPalindrome_fail’</w:t>
+      </w:r>
+    </w:p>
+    <w:p>
+      <w:pPr>
+        <w:pStyle w:val="LO-normal"/>
+      </w:pPr>
+    </w:p>
+    <w:p>
+      <w:pPr>
+        <w:pStyle w:val="LO-normal"/>
+      </w:pPr>
+      <w:r>
+        <w:t>List what failed and why it was meant to fail</w:t>
+      </w:r>
+    </w:p>
+    <w:p>
+      <w:pPr>
+        <w:pStyle w:val="LO-normal"/>
+        <w:numPr>
+          <w:ilvl w:val="0"/>
+          <w:numId w:val="6"/>
+        </w:numPr>
+      </w:pPr>
+      <w:r>
+        <w:t>‘abcdcba’ is a palindrome but I tested ‘return False’</w:t>
+      </w:r>
+    </w:p>
+    <w:p>
+      <w:pPr>
+        <w:pStyle w:val="LO-normal"/>
+      </w:pPr>
+      <w:r>
+        <w:rPr>
+          <w:b/>
+        </w:rPr>
+        <w:t xml:space="preserve">Tests passed: </w:t>
+      </w:r>
+      <w:r>
+        <w:t>3</w:t>
+      </w:r>
+    </w:p>
+    <w:p>
+      <w:pPr>
+        <w:pStyle w:val="LO-normal"/>
+      </w:pPr>
+      <w:r>
+        <w:rPr>
+          <w:b/>
+        </w:rPr>
+        <w:t xml:space="preserve">Tests failed: </w:t>
+      </w:r>
+      <w:r>
+        <w:t>1</w:t>
+      </w:r>
+    </w:p>
+    <w:p>
+      <w:pPr>
+        <w:pStyle w:val="LO-normal"/>
+      </w:pPr>
+    </w:p>
+    <w:p>
+      <w:pPr>
+        <w:pStyle w:val="LO-normal"/>
+      </w:pPr>
+    </w:p>
+    <w:p>
+      <w:pPr>
+        <w:pStyle w:val="LO-normal"/>
+      </w:pPr>
+    </w:p>
+    <w:p>
+      <w:pPr>
+        <w:pStyle w:val="LO-normal"/>
+      </w:pPr>
+    </w:p>
+    <w:p>
+      <w:pPr>
+        <w:pStyle w:val="LO-normal"/>
+      </w:pPr>
+    </w:p>
+    <w:p>
+      <w:pPr>
+        <w:pStyle w:val="LO-normal"/>
+      </w:pPr>
+    </w:p>
+    <w:p>
+      <w:pPr>
+        <w:pStyle w:val="LO-normal"/>
+      </w:pPr>
+    </w:p>
+    <w:p>
+      <w:pPr>
+        <w:pStyle w:val="LO-normal"/>
+      </w:pPr>
+    </w:p>
+    <w:p>
+      <w:pPr>
+        <w:pStyle w:val="LO-normal"/>
+      </w:pPr>
+    </w:p>
+    <w:p>
+      <w:pPr>
+        <w:pStyle w:val="LO-normal"/>
+      </w:pPr>
+    </w:p>
+    <w:p>
+      <w:pPr>
+        <w:pStyle w:val="LO-normal"/>
+      </w:pPr>
+    </w:p>
+    <w:p>
+      <w:pPr>
+        <w:pStyle w:val="LO-normal"/>
+      </w:pPr>
+    </w:p>
+    <w:p>
+      <w:pPr>
+        <w:pStyle w:val="LO-normal"/>
+      </w:pPr>
+    </w:p>
+    <w:p>
+      <w:pPr>
+        <w:pStyle w:val="LO-normal"/>
+      </w:pPr>
+      <w:r>
+        <w:rPr>
+          <w:b/>
+        </w:rPr>
+        <w:t>Function Name:</w:t>
+      </w:r>
+      <w:r>
+        <w:t xml:space="preserve"> </w:t>
+      </w:r>
+      <w:r>
+        <w:t>divide</w:t>
+      </w:r>
+    </w:p>
+    <w:p>
+      <w:pPr>
+        <w:pStyle w:val="LO-normal"/>
+      </w:pPr>
+      <w:r>
+        <w:rPr>
+          <w:b/>
+        </w:rPr>
+        <w:t>Number of tests:</w:t>
+      </w:r>
+      <w:r>
         <w:t xml:space="preserve"> &lt;number of tests&gt;</w:t>
       </w:r>
     </w:p>
@@ -1348,14 +1763,13 @@
         <w:rPr>
           <w:b/>
         </w:rPr>
-        <w:lastRenderedPageBreak/>
         <w:t>Function Name:</w:t>
       </w:r>
       <w:r>
         <w:t xml:space="preserve"> </w:t>
       </w:r>
       <w:r>
-        <w:t>divide</w:t>
+        <w:t>sq</w:t>
       </w:r>
     </w:p>
     <w:p>
@@ -1675,334 +2089,6 @@
         <w:rPr>
           <w:b/>
         </w:rPr>
-        <w:lastRenderedPageBreak/>
-        <w:t>Function Name:</w:t>
-      </w:r>
-      <w:r>
-        <w:t xml:space="preserve"> </w:t>
-      </w:r>
-      <w:r>
-        <w:t>sq</w:t>
-      </w:r>
-    </w:p>
-    <w:p>
-      <w:pPr>
-        <w:pStyle w:val="LO-normal"/>
-      </w:pPr>
-      <w:r>
-        <w:rPr>
-          <w:b/>
-        </w:rPr>
-        <w:t>Number of tests:</w:t>
-      </w:r>
-      <w:r>
-        <w:t xml:space="preserve"> &lt;number of tests&gt;</w:t>
-      </w:r>
-    </w:p>
-    <w:p>
-      <w:pPr>
-        <w:pStyle w:val="LO-normal"/>
-      </w:pPr>
-    </w:p>
-    <w:p>
-      <w:pPr>
-        <w:pStyle w:val="LO-normal"/>
-        <w:rPr>
-          <w:b/>
-        </w:rPr>
-      </w:pPr>
-      <w:r>
-        <w:rPr>
-          <w:b/>
-        </w:rPr>
-        <w:t>Items to test:</w:t>
-      </w:r>
-    </w:p>
-    <w:p>
-      <w:pPr>
-        <w:pStyle w:val="LO-normal"/>
-        <w:numPr>
-          <w:ilvl w:val="0"/>
-          <w:numId w:val="5"/>
-        </w:numPr>
-      </w:pPr>
-      <w:r>
-        <w:t>Item 1</w:t>
-      </w:r>
-    </w:p>
-    <w:p>
-      <w:pPr>
-        <w:pStyle w:val="LO-normal"/>
-        <w:numPr>
-          <w:ilvl w:val="0"/>
-          <w:numId w:val="5"/>
-        </w:numPr>
-      </w:pPr>
-      <w:r>
-        <w:t>Item 2</w:t>
-      </w:r>
-    </w:p>
-    <w:p>
-      <w:pPr>
-        <w:pStyle w:val="LO-normal"/>
-        <w:numPr>
-          <w:ilvl w:val="0"/>
-          <w:numId w:val="5"/>
-        </w:numPr>
-      </w:pPr>
-      <w:r>
-        <w:t>Item 3</w:t>
-      </w:r>
-    </w:p>
-    <w:p>
-      <w:pPr>
-        <w:pStyle w:val="LO-normal"/>
-      </w:pPr>
-    </w:p>
-    <w:p>
-      <w:pPr>
-        <w:pStyle w:val="LO-normal"/>
-        <w:rPr>
-          <w:b/>
-        </w:rPr>
-      </w:pPr>
-      <w:r>
-        <w:rPr>
-          <w:b/>
-        </w:rPr>
-        <w:t>Inputs used for testing:</w:t>
-      </w:r>
-    </w:p>
-    <w:p>
-      <w:pPr>
-        <w:pStyle w:val="LO-normal"/>
-        <w:numPr>
-          <w:ilvl w:val="0"/>
-          <w:numId w:val="4"/>
-        </w:numPr>
-      </w:pPr>
-      <w:r>
-        <w:t>Input 1, input 2</w:t>
-      </w:r>
-    </w:p>
-    <w:p>
-      <w:pPr>
-        <w:pStyle w:val="LO-normal"/>
-        <w:numPr>
-          <w:ilvl w:val="0"/>
-          <w:numId w:val="4"/>
-        </w:numPr>
-      </w:pPr>
-      <w:r>
-        <w:t>…</w:t>
-      </w:r>
-    </w:p>
-    <w:p>
-      <w:pPr>
-        <w:pStyle w:val="LO-normal"/>
-      </w:pPr>
-    </w:p>
-    <w:p>
-      <w:pPr>
-        <w:pStyle w:val="LO-normal"/>
-        <w:rPr>
-          <w:b/>
-        </w:rPr>
-      </w:pPr>
-      <w:r>
-        <w:rPr>
-          <w:b/>
-        </w:rPr>
-        <w:t xml:space="preserve">Corrections made: </w:t>
-      </w:r>
-    </w:p>
-    <w:p>
-      <w:pPr>
-        <w:pStyle w:val="LO-normal"/>
-      </w:pPr>
-    </w:p>
-    <w:p>
-      <w:pPr>
-        <w:pStyle w:val="LO-normal"/>
-      </w:pPr>
-      <w:r>
-        <w:t>In paragraph form, discuss what changes were made to the function and discuss why they were made. Reference specific tests from the “items to test” section to list what failed previously and how these changes prevented failures.</w:t>
-      </w:r>
-    </w:p>
-    <w:p>
-      <w:pPr>
-        <w:pStyle w:val="LO-normal"/>
-      </w:pPr>
-    </w:p>
-    <w:p>
-      <w:pPr>
-        <w:pStyle w:val="LO-normal"/>
-        <w:rPr>
-          <w:i/>
-        </w:rPr>
-      </w:pPr>
-      <w:r>
-        <w:rPr>
-          <w:i/>
-        </w:rPr>
-        <w:t>(optional) Failed tests:</w:t>
-      </w:r>
-    </w:p>
-    <w:p>
-      <w:pPr>
-        <w:pStyle w:val="LO-normal"/>
-      </w:pPr>
-    </w:p>
-    <w:p>
-      <w:pPr>
-        <w:pStyle w:val="LO-normal"/>
-      </w:pPr>
-      <w:r>
-        <w:t>List what failed and why it was meant to fail</w:t>
-      </w:r>
-    </w:p>
-    <w:p>
-      <w:pPr>
-        <w:pStyle w:val="LO-normal"/>
-      </w:pPr>
-    </w:p>
-    <w:p>
-      <w:pPr>
-        <w:pStyle w:val="LO-normal"/>
-      </w:pPr>
-      <w:r>
-        <w:rPr>
-          <w:b/>
-        </w:rPr>
-        <w:t xml:space="preserve">Tests passed: </w:t>
-      </w:r>
-      <w:r>
-        <w:t>&lt;number&gt;</w:t>
-      </w:r>
-    </w:p>
-    <w:p>
-      <w:pPr>
-        <w:pStyle w:val="LO-normal"/>
-      </w:pPr>
-      <w:r>
-        <w:rPr>
-          <w:b/>
-        </w:rPr>
-        <w:t xml:space="preserve">Tests failed: </w:t>
-      </w:r>
-      <w:r>
-        <w:t>&lt;number&gt;</w:t>
-      </w:r>
-    </w:p>
-    <w:p>
-      <w:pPr>
-        <w:pStyle w:val="LO-normal"/>
-      </w:pPr>
-    </w:p>
-    <w:p>
-      <w:pPr>
-        <w:pStyle w:val="LO-normal"/>
-      </w:pPr>
-    </w:p>
-    <w:p>
-      <w:pPr>
-        <w:pStyle w:val="LO-normal"/>
-      </w:pPr>
-    </w:p>
-    <w:p>
-      <w:pPr>
-        <w:pStyle w:val="LO-normal"/>
-      </w:pPr>
-    </w:p>
-    <w:p>
-      <w:pPr>
-        <w:pStyle w:val="LO-normal"/>
-      </w:pPr>
-    </w:p>
-    <w:p>
-      <w:pPr>
-        <w:pStyle w:val="LO-normal"/>
-      </w:pPr>
-    </w:p>
-    <w:p>
-      <w:pPr>
-        <w:pStyle w:val="LO-normal"/>
-      </w:pPr>
-    </w:p>
-    <w:p>
-      <w:pPr>
-        <w:pStyle w:val="LO-normal"/>
-      </w:pPr>
-    </w:p>
-    <w:p>
-      <w:pPr>
-        <w:pStyle w:val="LO-normal"/>
-      </w:pPr>
-    </w:p>
-    <w:p>
-      <w:pPr>
-        <w:pStyle w:val="LO-normal"/>
-      </w:pPr>
-    </w:p>
-    <w:p>
-      <w:pPr>
-        <w:pStyle w:val="LO-normal"/>
-      </w:pPr>
-    </w:p>
-    <w:p>
-      <w:pPr>
-        <w:pStyle w:val="LO-normal"/>
-      </w:pPr>
-    </w:p>
-    <w:p>
-      <w:pPr>
-        <w:pStyle w:val="LO-normal"/>
-      </w:pPr>
-    </w:p>
-    <w:p>
-      <w:pPr>
-        <w:pStyle w:val="LO-normal"/>
-      </w:pPr>
-    </w:p>
-    <w:p>
-      <w:pPr>
-        <w:pStyle w:val="LO-normal"/>
-      </w:pPr>
-    </w:p>
-    <w:p>
-      <w:pPr>
-        <w:pStyle w:val="LO-normal"/>
-      </w:pPr>
-    </w:p>
-    <w:p>
-      <w:pPr>
-        <w:pStyle w:val="LO-normal"/>
-      </w:pPr>
-    </w:p>
-    <w:p>
-      <w:pPr>
-        <w:pStyle w:val="LO-normal"/>
-      </w:pPr>
-    </w:p>
-    <w:p>
-      <w:pPr>
-        <w:pStyle w:val="LO-normal"/>
-      </w:pPr>
-    </w:p>
-    <w:p>
-      <w:pPr>
-        <w:pStyle w:val="LO-normal"/>
-      </w:pPr>
-    </w:p>
-    <w:p>
-      <w:pPr>
-        <w:pStyle w:val="LO-normal"/>
-      </w:pPr>
-      <w:r>
-        <w:rPr>
-          <w:b/>
-        </w:rPr>
-        <w:lastRenderedPageBreak/>
         <w:t>Function Name:</w:t>
       </w:r>
       <w:r>

</xml_diff>